<commit_message>
Update report with new quotations
</commit_message>
<xml_diff>
--- a/documents/Classifying four common hand gestures using accelerometer data from a mobile device.docx
+++ b/documents/Classifying four common hand gestures using accelerometer data from a mobile device.docx
@@ -121,7 +121,19 @@
         <w:rPr>
           <w:rStyle w:val="BookTitle"/>
         </w:rPr>
-        <w:t>Hunt, A., Kumar, A., Kumbhoje, S.</w:t>
+        <w:t xml:space="preserve">Hunt, A., Kumar, A., </w:t>
+      </w:r>
+      <w:r>
+        <w:rPr>
+          <w:rStyle w:val="BookTitle"/>
+        </w:rPr>
+        <w:t xml:space="preserve">&amp; </w:t>
+      </w:r>
+      <w:r>
+        <w:rPr>
+          <w:rStyle w:val="BookTitle"/>
+        </w:rPr>
+        <w:t>Kumbhoje, S.</w:t>
       </w:r>
     </w:p>
     <w:p>
@@ -434,16 +446,6 @@
           <w:szCs w:val="18"/>
           <w:lang w:val="en-GB"/>
         </w:rPr>
-        <w:t xml:space="preserve"> K-means</w:t>
-      </w:r>
-      <w:r>
-        <w:rPr>
-          <w:b/>
-          <w:bCs/>
-          <w:sz w:val="18"/>
-          <w:szCs w:val="18"/>
-          <w:lang w:val="en-GB"/>
-        </w:rPr>
         <w:t xml:space="preserve"> </w:t>
       </w:r>
       <w:r>
@@ -456,7 +458,7 @@
           <w:szCs w:val="18"/>
           <w:lang w:val="en-GB"/>
         </w:rPr>
-        <w:t>Classifier,</w:t>
+        <w:t>Support Vector Machines (SVM)</w:t>
       </w:r>
       <w:r>
         <w:rPr>
@@ -468,7 +470,7 @@
           <w:szCs w:val="18"/>
           <w:lang w:val="en-GB"/>
         </w:rPr>
-        <w:t xml:space="preserve"> </w:t>
+        <w:t xml:space="preserve">, Random Forest Classifier, </w:t>
       </w:r>
       <w:r>
         <w:rPr>
@@ -480,8 +482,9 @@
           <w:szCs w:val="18"/>
           <w:lang w:val="en-GB"/>
         </w:rPr>
-        <w:t>Support Vector Machines (SVM)</w:t>
-      </w:r>
+        <w:t>Extreme Gradient Boosting (</w:t>
+      </w:r>
+      <w:proofErr w:type="spellStart"/>
       <w:r>
         <w:rPr>
           <w:b/>
@@ -492,7 +495,7 @@
           <w:szCs w:val="18"/>
           <w:lang w:val="en-GB"/>
         </w:rPr>
-        <w:t>, Random Forest Classifier, XGB</w:t>
+        <w:t>XGB</w:t>
       </w:r>
       <w:r>
         <w:rPr>
@@ -506,6 +509,7 @@
         </w:rPr>
         <w:t>oost</w:t>
       </w:r>
+      <w:proofErr w:type="spellEnd"/>
       <w:r>
         <w:rPr>
           <w:b/>
@@ -516,7 +520,7 @@
           <w:szCs w:val="18"/>
           <w:lang w:val="en-GB"/>
         </w:rPr>
-        <w:t>, K</w:t>
+        <w:t>)</w:t>
       </w:r>
       <w:r>
         <w:rPr>
@@ -528,7 +532,7 @@
           <w:szCs w:val="18"/>
           <w:lang w:val="en-GB"/>
         </w:rPr>
-        <w:t xml:space="preserve">-Nearest </w:t>
+        <w:t>, K</w:t>
       </w:r>
       <w:r>
         <w:rPr>
@@ -540,7 +544,7 @@
           <w:szCs w:val="18"/>
           <w:lang w:val="en-GB"/>
         </w:rPr>
-        <w:t>N</w:t>
+        <w:t xml:space="preserve">-Nearest </w:t>
       </w:r>
       <w:r>
         <w:rPr>
@@ -552,7 +556,7 @@
           <w:szCs w:val="18"/>
           <w:lang w:val="en-GB"/>
         </w:rPr>
-        <w:t>eighbour (KNN)</w:t>
+        <w:t>N</w:t>
       </w:r>
       <w:r>
         <w:rPr>
@@ -564,7 +568,7 @@
           <w:szCs w:val="18"/>
           <w:lang w:val="en-GB"/>
         </w:rPr>
-        <w:t xml:space="preserve"> and </w:t>
+        <w:t>eighbour (KNN)</w:t>
       </w:r>
       <w:r>
         <w:rPr>
@@ -576,7 +580,7 @@
           <w:szCs w:val="18"/>
           <w:lang w:val="en-GB"/>
         </w:rPr>
-        <w:t xml:space="preserve">the </w:t>
+        <w:t xml:space="preserve"> and </w:t>
       </w:r>
       <w:r>
         <w:rPr>
@@ -588,7 +592,7 @@
           <w:szCs w:val="18"/>
           <w:lang w:val="en-GB"/>
         </w:rPr>
-        <w:t>Recurrent Neural Network</w:t>
+        <w:t xml:space="preserve">the </w:t>
       </w:r>
       <w:r>
         <w:rPr>
@@ -600,7 +604,7 @@
           <w:szCs w:val="18"/>
           <w:lang w:val="en-GB"/>
         </w:rPr>
-        <w:t xml:space="preserve"> (</w:t>
+        <w:t>Recurrent Neural Network</w:t>
       </w:r>
       <w:r>
         <w:rPr>
@@ -612,7 +616,7 @@
           <w:szCs w:val="18"/>
           <w:lang w:val="en-GB"/>
         </w:rPr>
-        <w:t>RNN</w:t>
+        <w:t xml:space="preserve"> (</w:t>
       </w:r>
       <w:r>
         <w:rPr>
@@ -624,7 +628,7 @@
           <w:szCs w:val="18"/>
           <w:lang w:val="en-GB"/>
         </w:rPr>
-        <w:t>)</w:t>
+        <w:t>RNN</w:t>
       </w:r>
       <w:r>
         <w:rPr>
@@ -636,7 +640,7 @@
           <w:szCs w:val="18"/>
           <w:lang w:val="en-GB"/>
         </w:rPr>
-        <w:t xml:space="preserve"> Models </w:t>
+        <w:t>)</w:t>
       </w:r>
       <w:r>
         <w:rPr>
@@ -648,7 +652,7 @@
           <w:szCs w:val="18"/>
           <w:lang w:val="en-GB"/>
         </w:rPr>
-        <w:t>Long Short-Term Memory layer (LSTM)</w:t>
+        <w:t xml:space="preserve"> Models </w:t>
       </w:r>
       <w:r>
         <w:rPr>
@@ -660,7 +664,7 @@
           <w:szCs w:val="18"/>
           <w:lang w:val="en-GB"/>
         </w:rPr>
-        <w:t xml:space="preserve"> and </w:t>
+        <w:t>Long Short-Term Memory layer (LSTM)</w:t>
       </w:r>
       <w:r>
         <w:rPr>
@@ -672,7 +676,7 @@
           <w:szCs w:val="18"/>
           <w:lang w:val="en-GB"/>
         </w:rPr>
-        <w:t>Gated Recurrent Unit (GRU)</w:t>
+        <w:t xml:space="preserve"> and </w:t>
       </w:r>
       <w:r>
         <w:rPr>
@@ -684,7 +688,7 @@
           <w:szCs w:val="18"/>
           <w:lang w:val="en-GB"/>
         </w:rPr>
-        <w:t xml:space="preserve"> looking for </w:t>
+        <w:t>Gated Recurrent Unit (GRU)</w:t>
       </w:r>
       <w:r>
         <w:rPr>
@@ -696,7 +700,7 @@
           <w:szCs w:val="18"/>
           <w:lang w:val="en-GB"/>
         </w:rPr>
-        <w:t>an</w:t>
+        <w:t xml:space="preserve"> looking for </w:t>
       </w:r>
       <w:r>
         <w:rPr>
@@ -708,7 +712,7 @@
           <w:szCs w:val="18"/>
           <w:lang w:val="en-GB"/>
         </w:rPr>
-        <w:t xml:space="preserve"> optimum fit model for multi class classification between gestures</w:t>
+        <w:t>an</w:t>
       </w:r>
       <w:r>
         <w:rPr>
@@ -720,13 +724,9 @@
           <w:szCs w:val="18"/>
           <w:lang w:val="en-GB"/>
         </w:rPr>
-        <w:t>.</w:t>
-      </w:r>
-    </w:p>
-    <w:p>
-      <w:pPr>
-        <w:pStyle w:val="BodyText"/>
-        <w:ind w:firstLine="0"/>
+        <w:t xml:space="preserve"> optimum fit model for multi class classification between gestures</w:t>
+      </w:r>
+      <w:r>
         <w:rPr>
           <w:b/>
           <w:bCs/>
@@ -736,8 +736,13 @@
           <w:szCs w:val="18"/>
           <w:lang w:val="en-GB"/>
         </w:rPr>
-      </w:pPr>
-      <w:r>
+        <w:t>.</w:t>
+      </w:r>
+    </w:p>
+    <w:p>
+      <w:pPr>
+        <w:pStyle w:val="BodyText"/>
+        <w:ind w:firstLine="0"/>
         <w:rPr>
           <w:b/>
           <w:bCs/>
@@ -747,8 +752,7 @@
           <w:szCs w:val="18"/>
           <w:lang w:val="en-GB"/>
         </w:rPr>
-        <w:t>The outcome shows a good</w:t>
-      </w:r>
+      </w:pPr>
       <w:r>
         <w:rPr>
           <w:b/>
@@ -759,7 +763,7 @@
           <w:szCs w:val="18"/>
           <w:lang w:val="en-GB"/>
         </w:rPr>
-        <w:t xml:space="preserve">, </w:t>
+        <w:t>The outcome shows a good</w:t>
       </w:r>
       <w:r>
         <w:rPr>
@@ -771,7 +775,7 @@
           <w:szCs w:val="18"/>
           <w:lang w:val="en-GB"/>
         </w:rPr>
-        <w:t>near 90%</w:t>
+        <w:t xml:space="preserve">, </w:t>
       </w:r>
       <w:r>
         <w:rPr>
@@ -783,7 +787,7 @@
           <w:szCs w:val="18"/>
           <w:lang w:val="en-GB"/>
         </w:rPr>
-        <w:t>,</w:t>
+        <w:t>near 90%</w:t>
       </w:r>
       <w:r>
         <w:rPr>
@@ -795,7 +799,7 @@
           <w:szCs w:val="18"/>
           <w:lang w:val="en-GB"/>
         </w:rPr>
-        <w:t xml:space="preserve"> accuracy for </w:t>
+        <w:t>,</w:t>
       </w:r>
       <w:r>
         <w:rPr>
@@ -807,7 +811,7 @@
           <w:szCs w:val="18"/>
           <w:lang w:val="en-GB"/>
         </w:rPr>
-        <w:t>some</w:t>
+        <w:t xml:space="preserve"> accuracy for </w:t>
       </w:r>
       <w:r>
         <w:rPr>
@@ -819,7 +823,7 @@
           <w:szCs w:val="18"/>
           <w:lang w:val="en-GB"/>
         </w:rPr>
-        <w:t xml:space="preserve"> ML models </w:t>
+        <w:t>some</w:t>
       </w:r>
       <w:r>
         <w:rPr>
@@ -831,7 +835,7 @@
           <w:szCs w:val="18"/>
           <w:lang w:val="en-GB"/>
         </w:rPr>
-        <w:t xml:space="preserve">whilst </w:t>
+        <w:t xml:space="preserve"> ML models </w:t>
       </w:r>
       <w:r>
         <w:rPr>
@@ -843,7 +847,7 @@
           <w:szCs w:val="18"/>
           <w:lang w:val="en-GB"/>
         </w:rPr>
-        <w:t xml:space="preserve">RNN </w:t>
+        <w:t xml:space="preserve">whilst </w:t>
       </w:r>
       <w:r>
         <w:rPr>
@@ -855,7 +859,7 @@
           <w:szCs w:val="18"/>
           <w:lang w:val="en-GB"/>
         </w:rPr>
-        <w:t>models seem to contain too much complexity in the parameters</w:t>
+        <w:t xml:space="preserve">RNN </w:t>
       </w:r>
       <w:r>
         <w:rPr>
@@ -867,7 +871,7 @@
           <w:szCs w:val="18"/>
           <w:lang w:val="en-GB"/>
         </w:rPr>
-        <w:t xml:space="preserve"> for </w:t>
+        <w:t>models seem to contain too much complexity in the parameters</w:t>
       </w:r>
       <w:r>
         <w:rPr>
@@ -879,7 +883,7 @@
           <w:szCs w:val="18"/>
           <w:lang w:val="en-GB"/>
         </w:rPr>
-        <w:t>the limited gesture data available.</w:t>
+        <w:t xml:space="preserve"> for </w:t>
       </w:r>
       <w:r>
         <w:rPr>
@@ -891,7 +895,7 @@
           <w:szCs w:val="18"/>
           <w:lang w:val="en-GB"/>
         </w:rPr>
-        <w:t xml:space="preserve"> The simpler GRU RNN was able achieve an accuracy of </w:t>
+        <w:t>the limited gesture data available.</w:t>
       </w:r>
       <w:r>
         <w:rPr>
@@ -903,6 +907,18 @@
           <w:szCs w:val="18"/>
           <w:lang w:val="en-GB"/>
         </w:rPr>
+        <w:t xml:space="preserve"> The simpler GRU RNN was able achieve an accuracy of </w:t>
+      </w:r>
+      <w:r>
+        <w:rPr>
+          <w:b/>
+          <w:bCs/>
+          <w:i/>
+          <w:iCs/>
+          <w:sz w:val="18"/>
+          <w:szCs w:val="18"/>
+          <w:lang w:val="en-GB"/>
+        </w:rPr>
         <w:t>95%.</w:t>
       </w:r>
     </w:p>
@@ -932,7 +948,13 @@
         <w:rPr>
           <w:lang w:val="en-GB"/>
         </w:rPr>
-        <w:t>Gesture recognition pertains to recogni</w:t>
+        <w:t>Gesture recognition is a broad term is about</w:t>
+      </w:r>
+      <w:r>
+        <w:rPr>
+          <w:lang w:val="en-GB"/>
+        </w:rPr>
+        <w:t xml:space="preserve"> recogni</w:t>
       </w:r>
       <w:r>
         <w:rPr>
@@ -954,7 +976,6 @@
           <w:id w:val="92289244"/>
           <w:citation/>
         </w:sdtPr>
-        <w:sdtEndPr/>
         <w:sdtContent>
           <w:r>
             <w:rPr>
@@ -1000,19 +1021,115 @@
         <w:rPr>
           <w:lang w:val="en-GB"/>
         </w:rPr>
-        <w:t xml:space="preserve">. With a variety of application across different fields including monitoring activities and vital signs, enhancing gaming experience, and supporting applications in robotics and wearable technology. Our intent is to use smartphones which is a practically used device to establish communication possibilities between humans and machines differing from the traditional data collection methods. </w:t>
-      </w:r>
-      <w:r>
-        <w:rPr>
-          <w:lang w:val="en-GB"/>
-        </w:rPr>
-        <w:t>We</w:t>
-      </w:r>
-      <w:r>
-        <w:rPr>
-          <w:lang w:val="en-GB"/>
-        </w:rPr>
-        <w:t xml:space="preserve"> further explore the usage of this technology to create accessibility features for individuals with disabilities which could be a potential project within the scope of man machine interaction.</w:t>
+        <w:t xml:space="preserve">. </w:t>
+      </w:r>
+      <w:r>
+        <w:rPr>
+          <w:lang w:val="en-GB"/>
+        </w:rPr>
+        <w:t>Gesture recognition has</w:t>
+      </w:r>
+      <w:r>
+        <w:rPr>
+          <w:lang w:val="en-GB"/>
+        </w:rPr>
+        <w:t xml:space="preserve"> a variety of application</w:t>
+      </w:r>
+      <w:r>
+        <w:rPr>
+          <w:lang w:val="en-GB"/>
+        </w:rPr>
+        <w:t>s</w:t>
+      </w:r>
+      <w:r>
+        <w:rPr>
+          <w:lang w:val="en-GB"/>
+        </w:rPr>
+        <w:t xml:space="preserve"> across different fields including monitoring activities and vital signs, enhancing gaming experience, and supporting applications in robotics and wearable technology. Our intent is to use smartphones</w:t>
+      </w:r>
+      <w:r>
+        <w:rPr>
+          <w:lang w:val="en-GB"/>
+        </w:rPr>
+        <w:t>,</w:t>
+      </w:r>
+      <w:r>
+        <w:rPr>
+          <w:lang w:val="en-GB"/>
+        </w:rPr>
+        <w:t xml:space="preserve"> which is a </w:t>
+      </w:r>
+      <w:r>
+        <w:rPr>
+          <w:lang w:val="en-GB"/>
+        </w:rPr>
+        <w:t>ubiquitous</w:t>
+      </w:r>
+      <w:r>
+        <w:rPr>
+          <w:lang w:val="en-GB"/>
+        </w:rPr>
+        <w:t xml:space="preserve"> device</w:t>
+      </w:r>
+      <w:r>
+        <w:rPr>
+          <w:lang w:val="en-GB"/>
+        </w:rPr>
+        <w:t>,</w:t>
+      </w:r>
+      <w:r>
+        <w:rPr>
+          <w:lang w:val="en-GB"/>
+        </w:rPr>
+        <w:t xml:space="preserve"> to establish communication possibilities between humans and machines</w:t>
+      </w:r>
+      <w:r>
+        <w:rPr>
+          <w:lang w:val="en-GB"/>
+        </w:rPr>
+        <w:t>,</w:t>
+      </w:r>
+      <w:r>
+        <w:rPr>
+          <w:lang w:val="en-GB"/>
+        </w:rPr>
+        <w:t xml:space="preserve"> differing from the traditional data collection methods. </w:t>
+      </w:r>
+      <w:r>
+        <w:rPr>
+          <w:lang w:val="en-GB"/>
+        </w:rPr>
+        <w:t xml:space="preserve">This approach lays the foundations for further research and application of </w:t>
+      </w:r>
+      <w:r>
+        <w:rPr>
+          <w:lang w:val="en-GB"/>
+        </w:rPr>
+        <w:t>this technology to create accessibility features for individuals with disabilities</w:t>
+      </w:r>
+      <w:r>
+        <w:rPr>
+          <w:lang w:val="en-GB"/>
+        </w:rPr>
+        <w:t>,</w:t>
+      </w:r>
+      <w:r>
+        <w:rPr>
+          <w:lang w:val="en-GB"/>
+        </w:rPr>
+        <w:t xml:space="preserve"> which could be a potential project within the scope of man</w:t>
+      </w:r>
+      <w:r>
+        <w:rPr>
+          <w:lang w:val="en-GB"/>
+        </w:rPr>
+        <w:t>-</w:t>
+      </w:r>
+      <w:r>
+        <w:rPr>
+          <w:lang w:val="en-GB"/>
+        </w:rPr>
+        <w:t>machine interaction.</w:t>
       </w:r>
     </w:p>
     <w:p>
@@ -1027,7 +1144,19 @@
         <w:rPr>
           <w:lang w:val="en-GB"/>
         </w:rPr>
+        <w:t>“</w:t>
+      </w:r>
+      <w:r>
+        <w:rPr>
+          <w:lang w:val="en-GB"/>
+        </w:rPr>
         <w:t>In recent years, gesture recognition system has become very popular in the field of research, especially facial and hand gesture recognition system</w:t>
+      </w:r>
+      <w:r>
+        <w:rPr>
+          <w:lang w:val="en-GB"/>
+        </w:rPr>
+        <w:t>”</w:t>
       </w:r>
       <w:sdt>
         <w:sdtPr>
@@ -1037,7 +1166,6 @@
           <w:id w:val="-1981765147"/>
           <w:citation/>
         </w:sdtPr>
-        <w:sdtEndPr/>
         <w:sdtContent>
           <w:r>
             <w:rPr>
@@ -1083,7 +1211,37 @@
         <w:rPr>
           <w:lang w:val="en-GB"/>
         </w:rPr>
-        <w:t xml:space="preserve"> gesture classification for hand movement can be classified into static and dynamic depending on the data acquisition method.  In the past a significant amount of research has been carried out which investigates machine algorithms like Support Vector Machine</w:t>
+        <w:t>.</w:t>
+      </w:r>
+      <w:r>
+        <w:rPr>
+          <w:lang w:val="en-GB"/>
+        </w:rPr>
+        <w:t xml:space="preserve"> </w:t>
+      </w:r>
+      <w:r>
+        <w:rPr>
+          <w:lang w:val="en-GB"/>
+        </w:rPr>
+        <w:t>G</w:t>
+      </w:r>
+      <w:r>
+        <w:rPr>
+          <w:lang w:val="en-GB"/>
+        </w:rPr>
+        <w:t>esture classification for hand movement can be classified into static and dynamic depending on the data acquisition method. In the past</w:t>
+      </w:r>
+      <w:r>
+        <w:rPr>
+          <w:lang w:val="en-GB"/>
+        </w:rPr>
+        <w:t>,</w:t>
+      </w:r>
+      <w:r>
+        <w:rPr>
+          <w:lang w:val="en-GB"/>
+        </w:rPr>
+        <w:t xml:space="preserve"> a significant amount of research has been carried out which investigates machine algorithms like Support Vector Machine</w:t>
       </w:r>
       <w:sdt>
         <w:sdtPr>
@@ -1093,7 +1251,6 @@
           <w:id w:val="-1655835115"/>
           <w:citation/>
         </w:sdtPr>
-        <w:sdtEndPr/>
         <w:sdtContent>
           <w:r>
             <w:rPr>
@@ -1143,7 +1300,6 @@
           <w:id w:val="1547569374"/>
           <w:citation/>
         </w:sdtPr>
-        <w:sdtEndPr/>
         <w:sdtContent>
           <w:r>
             <w:rPr>
@@ -1199,7 +1355,6 @@
           <w:id w:val="566922337"/>
           <w:citation/>
         </w:sdtPr>
-        <w:sdtEndPr/>
         <w:sdtContent>
           <w:r>
             <w:rPr>
@@ -1245,7 +1400,37 @@
         <w:rPr>
           <w:lang w:val="en-GB"/>
         </w:rPr>
-        <w:t xml:space="preserve"> , Hidden Markov Model which analyses data to discover patterns. </w:t>
+        <w:t xml:space="preserve">, </w:t>
+      </w:r>
+      <w:r>
+        <w:rPr>
+          <w:lang w:val="en-GB"/>
+        </w:rPr>
+        <w:t xml:space="preserve">and </w:t>
+      </w:r>
+      <w:r>
+        <w:rPr>
+          <w:lang w:val="en-GB"/>
+        </w:rPr>
+        <w:t>Hidden Markov Model</w:t>
+      </w:r>
+      <w:r>
+        <w:rPr>
+          <w:lang w:val="en-GB"/>
+        </w:rPr>
+        <w:t xml:space="preserve"> (HMM)</w:t>
+      </w:r>
+      <w:r>
+        <w:rPr>
+          <w:lang w:val="en-GB"/>
+        </w:rPr>
+        <w:t>,</w:t>
+      </w:r>
+      <w:r>
+        <w:rPr>
+          <w:lang w:val="en-GB"/>
+        </w:rPr>
+        <w:t xml:space="preserve"> which analyses data to discover patterns. </w:t>
       </w:r>
       <w:r>
         <w:rPr>
@@ -1279,7 +1464,6 @@
           <w:id w:val="1931163969"/>
           <w:citation/>
         </w:sdtPr>
-        <w:sdtEndPr/>
         <w:sdtContent>
           <w:r>
             <w:rPr>
@@ -1329,7 +1513,6 @@
           <w:id w:val="2026746198"/>
           <w:citation/>
         </w:sdtPr>
-        <w:sdtEndPr/>
         <w:sdtContent>
           <w:r>
             <w:rPr>
@@ -1391,7 +1574,6 @@
           <w:id w:val="204147792"/>
           <w:citation/>
         </w:sdtPr>
-        <w:sdtEndPr/>
         <w:sdtContent>
           <w:r>
             <w:rPr>
@@ -1443,7 +1625,7 @@
         <w:rPr>
           <w:lang w:val="en-GB"/>
         </w:rPr>
-        <w:t xml:space="preserve">mostly focusing on image processing, which has now made it a common subject in the domain. </w:t>
+        <w:t xml:space="preserve">mostly focus on image processing, which has now made it a common subject in the domain. </w:t>
       </w:r>
       <w:r>
         <w:rPr>
@@ -1488,13 +1670,13 @@
         <w:rPr>
           <w:lang w:val="en-GB"/>
         </w:rPr>
-        <w:t xml:space="preserve"> accelerometer measures how much an object speeds up or slows down in any direction. In smartphones, these sensors are commonly used to detect the orientation of the device and to </w:t>
-      </w:r>
-      <w:r>
-        <w:rPr>
-          <w:lang w:val="en-GB"/>
-        </w:rPr>
-        <w:t>track movements, such as counting steps in a fitness app or for motion-based controls in games.</w:t>
+        <w:t xml:space="preserve"> accelerometer measures how much an object speeds up or slows down in any direction. In smartphones, these sensors are </w:t>
+      </w:r>
+      <w:r>
+        <w:rPr>
+          <w:lang w:val="en-GB"/>
+        </w:rPr>
+        <w:t>commonly used to detect the orientation of the device and to track movements, such as counting steps in a fitness app or for motion-based controls in games.</w:t>
       </w:r>
     </w:p>
     <w:p>
@@ -1543,87 +1725,60 @@
         <w:pStyle w:val="BodyText"/>
         <w:ind w:firstLine="0"/>
         <w:rPr>
-          <w:rFonts w:ascii="Times" w:eastAsia="Times" w:hAnsi="Times" w:cs="Times"/>
+          <w:rFonts w:eastAsia="Times"/>
           <w:color w:val="000000" w:themeColor="text1"/>
-          <w:sz w:val="19"/>
-          <w:szCs w:val="19"/>
-        </w:rPr>
-      </w:pPr>
-      <w:r>
-        <w:rPr>
-          <w:rFonts w:ascii="Times" w:eastAsia="Times" w:hAnsi="Times" w:cs="Times"/>
+        </w:rPr>
+      </w:pPr>
+      <w:r>
+        <w:rPr>
+          <w:rFonts w:eastAsia="Times"/>
           <w:color w:val="000000" w:themeColor="text1"/>
-          <w:sz w:val="19"/>
-          <w:szCs w:val="19"/>
         </w:rPr>
         <w:t>Over the years a significant amount of research has been carried out for activity recognition and for different purposes. Each study differs in the factors it considers during data collection, the types of activities performed, the nature of the dataset (whether static or dynamic</w:t>
       </w:r>
       <w:sdt>
         <w:sdtPr>
           <w:rPr>
-            <w:rFonts w:ascii="Times" w:eastAsia="Times" w:hAnsi="Times" w:cs="Times"/>
+            <w:rFonts w:eastAsia="Times"/>
             <w:color w:val="000000" w:themeColor="text1"/>
-            <w:sz w:val="19"/>
-            <w:szCs w:val="19"/>
           </w:rPr>
           <w:id w:val="-306402126"/>
           <w:citation/>
         </w:sdtPr>
-        <w:sdtEndPr/>
         <w:sdtContent>
           <w:r>
             <w:rPr>
-              <w:rFonts w:ascii="Times" w:eastAsia="Times" w:hAnsi="Times" w:cs="Times"/>
+              <w:rFonts w:eastAsia="Times"/>
               <w:color w:val="000000" w:themeColor="text1"/>
-              <w:sz w:val="19"/>
-              <w:szCs w:val="19"/>
             </w:rPr>
             <w:fldChar w:fldCharType="begin"/>
           </w:r>
           <w:r>
             <w:rPr>
-              <w:rFonts w:ascii="Times" w:eastAsia="Times" w:hAnsi="Times" w:cs="Times"/>
+              <w:rFonts w:eastAsia="Times"/>
               <w:color w:val="000000" w:themeColor="text1"/>
-              <w:sz w:val="19"/>
-              <w:szCs w:val="19"/>
             </w:rPr>
             <w:instrText xml:space="preserve">CITATION Haf13 \l 1033 </w:instrText>
           </w:r>
           <w:r>
             <w:rPr>
-              <w:rFonts w:ascii="Times" w:eastAsia="Times" w:hAnsi="Times" w:cs="Times"/>
+              <w:rFonts w:eastAsia="Times"/>
               <w:color w:val="000000" w:themeColor="text1"/>
-              <w:sz w:val="19"/>
-              <w:szCs w:val="19"/>
             </w:rPr>
             <w:fldChar w:fldCharType="separate"/>
           </w:r>
           <w:r>
             <w:rPr>
-              <w:rFonts w:ascii="Times" w:eastAsia="Times" w:hAnsi="Times" w:cs="Times"/>
+              <w:rFonts w:eastAsia="Times"/>
               <w:noProof/>
               <w:color w:val="000000" w:themeColor="text1"/>
-              <w:sz w:val="19"/>
-              <w:szCs w:val="19"/>
-            </w:rPr>
-            <w:t xml:space="preserve"> </w:t>
-          </w:r>
-          <w:r>
-            <w:rPr>
-              <w:rFonts w:ascii="Times" w:eastAsia="Times" w:hAnsi="Times" w:cs="Times"/>
-              <w:noProof/>
+            </w:rPr>
+            <w:t xml:space="preserve"> [2]</w:t>
+          </w:r>
+          <w:r>
+            <w:rPr>
+              <w:rFonts w:eastAsia="Times"/>
               <w:color w:val="000000" w:themeColor="text1"/>
-              <w:sz w:val="19"/>
-              <w:szCs w:val="19"/>
-            </w:rPr>
-            <w:t>[2]</w:t>
-          </w:r>
-          <w:r>
-            <w:rPr>
-              <w:rFonts w:ascii="Times" w:eastAsia="Times" w:hAnsi="Times" w:cs="Times"/>
-              <w:color w:val="000000" w:themeColor="text1"/>
-              <w:sz w:val="19"/>
-              <w:szCs w:val="19"/>
             </w:rPr>
             <w:fldChar w:fldCharType="end"/>
           </w:r>
@@ -1632,69 +1787,46 @@
       <w:sdt>
         <w:sdtPr>
           <w:rPr>
-            <w:rFonts w:ascii="Times" w:eastAsia="Times" w:hAnsi="Times" w:cs="Times"/>
+            <w:rFonts w:eastAsia="Times"/>
             <w:color w:val="000000" w:themeColor="text1"/>
-            <w:sz w:val="19"/>
-            <w:szCs w:val="19"/>
           </w:rPr>
           <w:id w:val="1873265135"/>
           <w:citation/>
         </w:sdtPr>
-        <w:sdtEndPr/>
         <w:sdtContent>
           <w:r>
             <w:rPr>
-              <w:rFonts w:ascii="Times" w:eastAsia="Times" w:hAnsi="Times" w:cs="Times"/>
+              <w:rFonts w:eastAsia="Times"/>
               <w:color w:val="000000" w:themeColor="text1"/>
-              <w:sz w:val="19"/>
-              <w:szCs w:val="19"/>
             </w:rPr>
             <w:fldChar w:fldCharType="begin"/>
           </w:r>
           <w:r>
             <w:rPr>
-              <w:rFonts w:ascii="Times" w:eastAsia="Times" w:hAnsi="Times" w:cs="Times"/>
+              <w:rFonts w:eastAsia="Times"/>
               <w:color w:val="000000" w:themeColor="text1"/>
-              <w:sz w:val="19"/>
-              <w:szCs w:val="19"/>
             </w:rPr>
             <w:instrText xml:space="preserve">CITATION MZI19 \l 1033 </w:instrText>
           </w:r>
           <w:r>
             <w:rPr>
-              <w:rFonts w:ascii="Times" w:eastAsia="Times" w:hAnsi="Times" w:cs="Times"/>
+              <w:rFonts w:eastAsia="Times"/>
               <w:color w:val="000000" w:themeColor="text1"/>
-              <w:sz w:val="19"/>
-              <w:szCs w:val="19"/>
             </w:rPr>
             <w:fldChar w:fldCharType="separate"/>
           </w:r>
           <w:r>
             <w:rPr>
-              <w:rFonts w:ascii="Times" w:eastAsia="Times" w:hAnsi="Times" w:cs="Times"/>
+              <w:rFonts w:eastAsia="Times"/>
               <w:noProof/>
               <w:color w:val="000000" w:themeColor="text1"/>
-              <w:sz w:val="19"/>
-              <w:szCs w:val="19"/>
-            </w:rPr>
-            <w:t xml:space="preserve"> </w:t>
-          </w:r>
-          <w:r>
-            <w:rPr>
-              <w:rFonts w:ascii="Times" w:eastAsia="Times" w:hAnsi="Times" w:cs="Times"/>
-              <w:noProof/>
+            </w:rPr>
+            <w:t xml:space="preserve"> [4]</w:t>
+          </w:r>
+          <w:r>
+            <w:rPr>
+              <w:rFonts w:eastAsia="Times"/>
               <w:color w:val="000000" w:themeColor="text1"/>
-              <w:sz w:val="19"/>
-              <w:szCs w:val="19"/>
-            </w:rPr>
-            <w:t>[4]</w:t>
-          </w:r>
-          <w:r>
-            <w:rPr>
-              <w:rFonts w:ascii="Times" w:eastAsia="Times" w:hAnsi="Times" w:cs="Times"/>
-              <w:color w:val="000000" w:themeColor="text1"/>
-              <w:sz w:val="19"/>
-              <w:szCs w:val="19"/>
             </w:rPr>
             <w:fldChar w:fldCharType="end"/>
           </w:r>
@@ -1702,94 +1834,120 @@
       </w:sdt>
       <w:r>
         <w:rPr>
-          <w:rFonts w:ascii="Times" w:eastAsia="Times" w:hAnsi="Times" w:cs="Times"/>
+          <w:rFonts w:eastAsia="Times"/>
           <w:color w:val="000000" w:themeColor="text1"/>
-          <w:sz w:val="19"/>
-          <w:szCs w:val="19"/>
-        </w:rPr>
-        <w:t xml:space="preserve">), and the algorithms used for classifying gestures. As data collection plays an important role, it necessitates the requirement for selecting the right way to  data </w:t>
-      </w:r>
-      <w:r>
-        <w:rPr>
-          <w:lang w:val="en-GB"/>
-        </w:rPr>
-        <w:t>acquisition</w:t>
-      </w:r>
-      <w:r>
-        <w:rPr>
-          <w:rFonts w:ascii="Times" w:eastAsia="Times" w:hAnsi="Times" w:cs="Times"/>
+        </w:rPr>
+        <w:t xml:space="preserve">), and the algorithms used for classifying gestures. </w:t>
+      </w:r>
+      <w:r>
+        <w:rPr>
+          <w:rFonts w:eastAsia="Times"/>
           <w:color w:val="000000" w:themeColor="text1"/>
-          <w:sz w:val="19"/>
-          <w:szCs w:val="19"/>
-        </w:rPr>
-        <w:t>. Modern smartphones and smartwatches are equipped with sensors. Gyroscope, accelerometer, magnetometer, temperature, and sound sensors have been used for activity detection</w:t>
+          <w:lang w:val="en-GB"/>
+        </w:rPr>
+        <w:t xml:space="preserve">As large data models require high volumes of input, it </w:t>
+      </w:r>
+      <w:r>
+        <w:rPr>
+          <w:rFonts w:eastAsia="Times"/>
+          <w:color w:val="000000" w:themeColor="text1"/>
+        </w:rPr>
+        <w:t xml:space="preserve">necessitates the requirement for selecting the right way to </w:t>
+      </w:r>
+      <w:r>
+        <w:rPr>
+          <w:rFonts w:eastAsia="Times"/>
+          <w:color w:val="000000" w:themeColor="text1"/>
+          <w:lang w:val="en-GB"/>
+        </w:rPr>
+        <w:t>acquire</w:t>
+      </w:r>
+      <w:r>
+        <w:rPr>
+          <w:rFonts w:eastAsia="Times"/>
+          <w:color w:val="000000" w:themeColor="text1"/>
+        </w:rPr>
+        <w:t xml:space="preserve"> </w:t>
+      </w:r>
+      <w:r>
+        <w:rPr>
+          <w:rFonts w:eastAsia="Times"/>
+          <w:color w:val="000000" w:themeColor="text1"/>
+          <w:lang w:val="en-GB"/>
+        </w:rPr>
+        <w:t xml:space="preserve">the </w:t>
+      </w:r>
+      <w:r>
+        <w:rPr>
+          <w:rFonts w:eastAsia="Times"/>
+          <w:color w:val="000000" w:themeColor="text1"/>
+        </w:rPr>
+        <w:t xml:space="preserve">data. </w:t>
+      </w:r>
+      <w:r>
+        <w:rPr>
+          <w:rFonts w:eastAsia="Times"/>
+          <w:color w:val="000000" w:themeColor="text1"/>
+        </w:rPr>
+        <w:t>“</w:t>
+      </w:r>
+      <w:r>
+        <w:rPr>
+          <w:rFonts w:eastAsia="Times"/>
+          <w:color w:val="000000" w:themeColor="text1"/>
+        </w:rPr>
+        <w:t>Modern smartphones and smartwatches are equipped with sensors. Gyroscope, accelerometer, magnetometer, temperature, and sound sensors have been used for activity detection</w:t>
+      </w:r>
+      <w:r>
+        <w:rPr>
+          <w:rFonts w:eastAsia="Times"/>
+          <w:color w:val="000000" w:themeColor="text1"/>
+        </w:rPr>
+        <w:t>”</w:t>
       </w:r>
       <w:sdt>
         <w:sdtPr>
           <w:rPr>
-            <w:rFonts w:ascii="Times" w:eastAsia="Times" w:hAnsi="Times" w:cs="Times"/>
+            <w:rFonts w:eastAsia="Times"/>
             <w:color w:val="000000" w:themeColor="text1"/>
-            <w:sz w:val="19"/>
-            <w:szCs w:val="19"/>
           </w:rPr>
           <w:id w:val="-160708306"/>
           <w:citation/>
         </w:sdtPr>
-        <w:sdtEndPr/>
         <w:sdtContent>
           <w:r>
             <w:rPr>
-              <w:rFonts w:ascii="Times" w:eastAsia="Times" w:hAnsi="Times" w:cs="Times"/>
+              <w:rFonts w:eastAsia="Times"/>
               <w:color w:val="000000" w:themeColor="text1"/>
-              <w:sz w:val="19"/>
-              <w:szCs w:val="19"/>
             </w:rPr>
             <w:fldChar w:fldCharType="begin"/>
           </w:r>
           <w:r>
             <w:rPr>
-              <w:rFonts w:ascii="Times" w:eastAsia="Times" w:hAnsi="Times" w:cs="Times"/>
+              <w:rFonts w:eastAsia="Times"/>
               <w:color w:val="000000" w:themeColor="text1"/>
-              <w:sz w:val="19"/>
-              <w:szCs w:val="19"/>
             </w:rPr>
             <w:instrText xml:space="preserve">CITATION Siday \l 1033 </w:instrText>
           </w:r>
           <w:r>
             <w:rPr>
-              <w:rFonts w:ascii="Times" w:eastAsia="Times" w:hAnsi="Times" w:cs="Times"/>
+              <w:rFonts w:eastAsia="Times"/>
               <w:color w:val="000000" w:themeColor="text1"/>
-              <w:sz w:val="19"/>
-              <w:szCs w:val="19"/>
             </w:rPr>
             <w:fldChar w:fldCharType="separate"/>
           </w:r>
           <w:r>
             <w:rPr>
-              <w:rFonts w:ascii="Times" w:eastAsia="Times" w:hAnsi="Times" w:cs="Times"/>
+              <w:rFonts w:eastAsia="Times"/>
               <w:noProof/>
               <w:color w:val="000000" w:themeColor="text1"/>
-              <w:sz w:val="19"/>
-              <w:szCs w:val="19"/>
-            </w:rPr>
-            <w:t xml:space="preserve"> </w:t>
-          </w:r>
-          <w:r>
-            <w:rPr>
-              <w:rFonts w:ascii="Times" w:eastAsia="Times" w:hAnsi="Times" w:cs="Times"/>
-              <w:noProof/>
+            </w:rPr>
+            <w:t xml:space="preserve"> [5]</w:t>
+          </w:r>
+          <w:r>
+            <w:rPr>
+              <w:rFonts w:eastAsia="Times"/>
               <w:color w:val="000000" w:themeColor="text1"/>
-              <w:sz w:val="19"/>
-              <w:szCs w:val="19"/>
-            </w:rPr>
-            <w:t>[5]</w:t>
-          </w:r>
-          <w:r>
-            <w:rPr>
-              <w:rFonts w:ascii="Times" w:eastAsia="Times" w:hAnsi="Times" w:cs="Times"/>
-              <w:color w:val="000000" w:themeColor="text1"/>
-              <w:sz w:val="19"/>
-              <w:szCs w:val="19"/>
             </w:rPr>
             <w:fldChar w:fldCharType="end"/>
           </w:r>
@@ -1797,97 +1955,134 @@
       </w:sdt>
       <w:r>
         <w:rPr>
-          <w:rFonts w:ascii="Times" w:eastAsia="Times" w:hAnsi="Times" w:cs="Times"/>
+          <w:rFonts w:eastAsia="Times"/>
           <w:color w:val="000000" w:themeColor="text1"/>
-          <w:sz w:val="19"/>
-          <w:szCs w:val="19"/>
-        </w:rPr>
-        <w:t>. The widespread use of mobile phones globally, along with their extensive capabilities, was considered for their potential to act as remote controllers, enabling disabled individuals to perform various tasks.</w:t>
-      </w:r>
-      <w:r>
-        <w:rPr>
-          <w:rFonts w:ascii="Times" w:eastAsia="Times" w:hAnsi="Times" w:cs="Times"/>
+        </w:rPr>
+        <w:t>. The widespread use of mobile phones globally, along with their extensive capabilities, was considered for their potential to act as remote controllers.</w:t>
+      </w:r>
+      <w:r>
+        <w:rPr>
+          <w:rFonts w:eastAsia="Times"/>
           <w:color w:val="000000" w:themeColor="text1"/>
-          <w:sz w:val="19"/>
-          <w:szCs w:val="19"/>
         </w:rPr>
         <w:t xml:space="preserve"> </w:t>
       </w:r>
       <w:r>
         <w:rPr>
-          <w:rFonts w:ascii="Times" w:eastAsia="Times" w:hAnsi="Times" w:cs="Times"/>
+          <w:rFonts w:eastAsia="Times"/>
           <w:color w:val="000000" w:themeColor="text1"/>
-          <w:sz w:val="19"/>
-          <w:szCs w:val="19"/>
-        </w:rPr>
-        <w:t>The data was collected using the Phyphox application compatible on both android and IOS devices and the study integrated accelerometer data from 4 different human activities</w:t>
+        </w:rPr>
+        <w:t>The data was collected using the Phyphox</w:t>
+      </w:r>
+      <w:r>
+        <w:rPr>
+          <w:rStyle w:val="FootnoteReference"/>
+          <w:rFonts w:eastAsia="Times"/>
+          <w:color w:val="000000" w:themeColor="text1"/>
+        </w:rPr>
+        <w:footnoteReference w:id="2"/>
+      </w:r>
+      <w:r>
+        <w:rPr>
+          <w:rFonts w:eastAsia="Times"/>
+          <w:color w:val="000000" w:themeColor="text1"/>
+        </w:rPr>
+        <w:t xml:space="preserve"> application compatible on both android and IOS devices and the study integrated accelerometer data from </w:t>
+      </w:r>
+      <w:r>
+        <w:rPr>
+          <w:rFonts w:eastAsia="Times"/>
+          <w:color w:val="000000" w:themeColor="text1"/>
+        </w:rPr>
+        <w:t>four</w:t>
+      </w:r>
+      <w:r>
+        <w:rPr>
+          <w:rFonts w:eastAsia="Times"/>
+          <w:color w:val="000000" w:themeColor="text1"/>
+        </w:rPr>
+        <w:t xml:space="preserve"> different human activities</w:t>
+      </w:r>
+      <w:r>
+        <w:rPr>
+          <w:rFonts w:eastAsia="Times"/>
+          <w:color w:val="000000" w:themeColor="text1"/>
+        </w:rPr>
+        <w:t xml:space="preserve">, similar to </w:t>
+      </w:r>
+      <w:r>
+        <w:rPr>
+          <w:rFonts w:eastAsia="Times"/>
+          <w:color w:val="000000" w:themeColor="text1"/>
+        </w:rPr>
+        <w:t xml:space="preserve">Odhiambo, </w:t>
+      </w:r>
+      <w:proofErr w:type="spellStart"/>
+      <w:r>
+        <w:rPr>
+          <w:rFonts w:eastAsia="Times"/>
+          <w:color w:val="000000" w:themeColor="text1"/>
+        </w:rPr>
+        <w:t>Chrisogonas</w:t>
+      </w:r>
+      <w:proofErr w:type="spellEnd"/>
+      <w:r>
+        <w:rPr>
+          <w:rFonts w:eastAsia="Times"/>
+          <w:color w:val="000000" w:themeColor="text1"/>
+        </w:rPr>
+        <w:t xml:space="preserve"> Odero et al.</w:t>
+      </w:r>
+      <w:r>
+        <w:rPr>
+          <w:rFonts w:eastAsia="Times"/>
+          <w:color w:val="000000" w:themeColor="text1"/>
+        </w:rPr>
+        <w:t xml:space="preserve"> </w:t>
       </w:r>
       <w:sdt>
         <w:sdtPr>
           <w:rPr>
-            <w:rFonts w:ascii="Times" w:eastAsia="Times" w:hAnsi="Times" w:cs="Times"/>
+            <w:rFonts w:eastAsia="Times"/>
             <w:color w:val="000000" w:themeColor="text1"/>
-            <w:sz w:val="19"/>
-            <w:szCs w:val="19"/>
           </w:rPr>
           <w:id w:val="1504785309"/>
           <w:citation/>
         </w:sdtPr>
-        <w:sdtEndPr/>
         <w:sdtContent>
           <w:r>
             <w:rPr>
-              <w:rFonts w:ascii="Times" w:eastAsia="Times" w:hAnsi="Times" w:cs="Times"/>
+              <w:rFonts w:eastAsia="Times"/>
               <w:color w:val="000000" w:themeColor="text1"/>
-              <w:sz w:val="19"/>
-              <w:szCs w:val="19"/>
             </w:rPr>
             <w:fldChar w:fldCharType="begin"/>
           </w:r>
           <w:r>
             <w:rPr>
-              <w:rFonts w:ascii="Times" w:eastAsia="Times" w:hAnsi="Times" w:cs="Times"/>
+              <w:rFonts w:eastAsia="Times"/>
               <w:color w:val="000000" w:themeColor="text1"/>
-              <w:sz w:val="19"/>
-              <w:szCs w:val="19"/>
             </w:rPr>
             <w:instrText xml:space="preserve">CITATION Odhay \l 1033 </w:instrText>
           </w:r>
           <w:r>
             <w:rPr>
-              <w:rFonts w:ascii="Times" w:eastAsia="Times" w:hAnsi="Times" w:cs="Times"/>
+              <w:rFonts w:eastAsia="Times"/>
               <w:color w:val="000000" w:themeColor="text1"/>
-              <w:sz w:val="19"/>
-              <w:szCs w:val="19"/>
             </w:rPr>
             <w:fldChar w:fldCharType="separate"/>
           </w:r>
           <w:r>
             <w:rPr>
-              <w:rFonts w:ascii="Times" w:eastAsia="Times" w:hAnsi="Times" w:cs="Times"/>
+              <w:rFonts w:eastAsia="Times"/>
               <w:noProof/>
               <w:color w:val="000000" w:themeColor="text1"/>
-              <w:sz w:val="19"/>
-              <w:szCs w:val="19"/>
-            </w:rPr>
-            <w:t xml:space="preserve"> </w:t>
-          </w:r>
-          <w:r>
-            <w:rPr>
-              <w:rFonts w:ascii="Times" w:eastAsia="Times" w:hAnsi="Times" w:cs="Times"/>
-              <w:noProof/>
+            </w:rPr>
+            <w:t xml:space="preserve"> [6]</w:t>
+          </w:r>
+          <w:r>
+            <w:rPr>
+              <w:rFonts w:eastAsia="Times"/>
               <w:color w:val="000000" w:themeColor="text1"/>
-              <w:sz w:val="19"/>
-              <w:szCs w:val="19"/>
-            </w:rPr>
-            <w:t>[6]</w:t>
-          </w:r>
-          <w:r>
-            <w:rPr>
-              <w:rFonts w:ascii="Times" w:eastAsia="Times" w:hAnsi="Times" w:cs="Times"/>
-              <w:color w:val="000000" w:themeColor="text1"/>
-              <w:sz w:val="19"/>
-              <w:szCs w:val="19"/>
             </w:rPr>
             <w:fldChar w:fldCharType="end"/>
           </w:r>
@@ -1895,10 +2090,8 @@
       </w:sdt>
       <w:r>
         <w:rPr>
-          <w:rFonts w:ascii="Times" w:eastAsia="Times" w:hAnsi="Times" w:cs="Times"/>
+          <w:rFonts w:eastAsia="Times"/>
           <w:color w:val="000000" w:themeColor="text1"/>
-          <w:sz w:val="19"/>
-          <w:szCs w:val="19"/>
         </w:rPr>
         <w:t>.</w:t>
       </w:r>
@@ -1910,115 +2103,96 @@
       </w:pPr>
       <w:r>
         <w:rPr>
-          <w:rFonts w:ascii="Times" w:eastAsia="Times" w:hAnsi="Times" w:cs="Times"/>
+          <w:rFonts w:eastAsia="Times"/>
           <w:color w:val="000000" w:themeColor="text1"/>
-          <w:sz w:val="19"/>
-          <w:szCs w:val="19"/>
-        </w:rPr>
-        <w:t xml:space="preserve">The static time series 3D dataset was then explored for multi class classification. The </w:t>
-      </w:r>
-      <w:r>
-        <w:rPr>
-          <w:rFonts w:ascii="Times" w:eastAsia="Times" w:hAnsi="Times" w:cs="Times"/>
+        </w:rPr>
+        <w:t xml:space="preserve">The static time series 3D dataset was then explored for multi class classification. </w:t>
+      </w:r>
+      <w:r>
+        <w:rPr>
+          <w:rFonts w:eastAsia="Times"/>
           <w:color w:val="000000" w:themeColor="text1"/>
-          <w:sz w:val="19"/>
-          <w:szCs w:val="19"/>
+        </w:rPr>
+        <w:t>“</w:t>
+      </w:r>
+      <w:r>
+        <w:rPr>
+          <w:rFonts w:eastAsia="Times"/>
+          <w:color w:val="000000" w:themeColor="text1"/>
+        </w:rPr>
+        <w:t xml:space="preserve">The </w:t>
+      </w:r>
+      <w:r>
+        <w:rPr>
+          <w:rFonts w:eastAsia="Times"/>
+          <w:color w:val="000000" w:themeColor="text1"/>
         </w:rPr>
         <w:t>most adopted</w:t>
       </w:r>
       <w:r>
         <w:rPr>
-          <w:rFonts w:ascii="Times" w:eastAsia="Times" w:hAnsi="Times" w:cs="Times"/>
+          <w:rFonts w:eastAsia="Times"/>
           <w:color w:val="000000" w:themeColor="text1"/>
-          <w:sz w:val="19"/>
-          <w:szCs w:val="19"/>
         </w:rPr>
         <w:t xml:space="preserve"> classifiers included the k-nearest </w:t>
       </w:r>
       <w:r>
         <w:rPr>
-          <w:rFonts w:ascii="Times" w:eastAsia="Times" w:hAnsi="Times" w:cs="Times"/>
+          <w:rFonts w:eastAsia="Times"/>
           <w:color w:val="000000" w:themeColor="text1"/>
-          <w:sz w:val="19"/>
-          <w:szCs w:val="19"/>
         </w:rPr>
         <w:t>neighbour</w:t>
       </w:r>
       <w:r>
         <w:rPr>
-          <w:rFonts w:ascii="Times" w:eastAsia="Times" w:hAnsi="Times" w:cs="Times"/>
+          <w:rFonts w:eastAsia="Times"/>
           <w:color w:val="000000" w:themeColor="text1"/>
-          <w:sz w:val="19"/>
-          <w:szCs w:val="19"/>
-        </w:rPr>
-        <w:t xml:space="preserve"> (KNN), random forest (RF), multilayer perceptron (MLP), support vector machine (SVM), decision tree, and artificial neural network (ANN),CNN, etc.</w:t>
+        </w:rPr>
+        <w:t xml:space="preserve"> (KNN), random forest (RF), multilayer perceptron (MLP), support vector machine (SVM), decision tree, and artificial neural network (ANN),CNN</w:t>
       </w:r>
       <w:sdt>
         <w:sdtPr>
           <w:rPr>
-            <w:rFonts w:ascii="Times" w:eastAsia="Times" w:hAnsi="Times" w:cs="Times"/>
+            <w:rFonts w:eastAsia="Times"/>
             <w:color w:val="000000" w:themeColor="text1"/>
-            <w:sz w:val="19"/>
-            <w:szCs w:val="19"/>
           </w:rPr>
           <w:id w:val="482365628"/>
           <w:citation/>
         </w:sdtPr>
-        <w:sdtEndPr/>
         <w:sdtContent>
           <w:r>
             <w:rPr>
-              <w:rFonts w:ascii="Times" w:eastAsia="Times" w:hAnsi="Times" w:cs="Times"/>
+              <w:rFonts w:eastAsia="Times"/>
               <w:color w:val="000000" w:themeColor="text1"/>
-              <w:sz w:val="19"/>
-              <w:szCs w:val="19"/>
             </w:rPr>
             <w:fldChar w:fldCharType="begin"/>
           </w:r>
           <w:r>
             <w:rPr>
-              <w:rFonts w:ascii="Times" w:eastAsia="Times" w:hAnsi="Times" w:cs="Times"/>
+              <w:rFonts w:eastAsia="Times"/>
               <w:color w:val="000000" w:themeColor="text1"/>
-              <w:sz w:val="19"/>
-              <w:szCs w:val="19"/>
             </w:rPr>
             <w:instrText xml:space="preserve">CITATION Siday \l 1033 </w:instrText>
           </w:r>
           <w:r>
             <w:rPr>
-              <w:rFonts w:ascii="Times" w:eastAsia="Times" w:hAnsi="Times" w:cs="Times"/>
+              <w:rFonts w:eastAsia="Times"/>
               <w:color w:val="000000" w:themeColor="text1"/>
-              <w:sz w:val="19"/>
-              <w:szCs w:val="19"/>
             </w:rPr>
             <w:fldChar w:fldCharType="separate"/>
           </w:r>
           <w:r>
             <w:rPr>
-              <w:rFonts w:ascii="Times" w:eastAsia="Times" w:hAnsi="Times" w:cs="Times"/>
+              <w:rFonts w:eastAsia="Times"/>
               <w:noProof/>
               <w:color w:val="000000" w:themeColor="text1"/>
-              <w:sz w:val="19"/>
-              <w:szCs w:val="19"/>
-            </w:rPr>
-            <w:t xml:space="preserve"> </w:t>
-          </w:r>
-          <w:r>
-            <w:rPr>
-              <w:rFonts w:ascii="Times" w:eastAsia="Times" w:hAnsi="Times" w:cs="Times"/>
-              <w:noProof/>
+            </w:rPr>
+            <w:t xml:space="preserve"> [5]</w:t>
+          </w:r>
+          <w:r>
+            <w:rPr>
+              <w:rFonts w:eastAsia="Times"/>
               <w:color w:val="000000" w:themeColor="text1"/>
-              <w:sz w:val="19"/>
-              <w:szCs w:val="19"/>
-            </w:rPr>
-            <w:t>[5]</w:t>
-          </w:r>
-          <w:r>
-            <w:rPr>
-              <w:rFonts w:ascii="Times" w:eastAsia="Times" w:hAnsi="Times" w:cs="Times"/>
-              <w:color w:val="000000" w:themeColor="text1"/>
-              <w:sz w:val="19"/>
-              <w:szCs w:val="19"/>
             </w:rPr>
             <w:fldChar w:fldCharType="end"/>
           </w:r>
@@ -2026,213 +2200,89 @@
       </w:sdt>
       <w:r>
         <w:rPr>
-          <w:rFonts w:ascii="Times" w:eastAsia="Times" w:hAnsi="Times" w:cs="Times"/>
+          <w:rFonts w:eastAsia="Times"/>
           <w:color w:val="000000" w:themeColor="text1"/>
-          <w:sz w:val="19"/>
-          <w:szCs w:val="19"/>
-        </w:rPr>
-        <w:t xml:space="preserve">. SVM usually needs careful feature extraction and selection, as well as other traditional ML algorithms like naïve Bayes (NB), K-nearest </w:t>
-      </w:r>
-      <w:r>
-        <w:rPr>
-          <w:rFonts w:ascii="Times" w:eastAsia="Times" w:hAnsi="Times" w:cs="Times"/>
+        </w:rPr>
+        <w:t>”</w:t>
+      </w:r>
+      <w:r>
+        <w:rPr>
+          <w:rFonts w:eastAsia="Times"/>
           <w:color w:val="000000" w:themeColor="text1"/>
-          <w:sz w:val="19"/>
-          <w:szCs w:val="19"/>
-        </w:rPr>
-        <w:t>neighbours</w:t>
-      </w:r>
-      <w:r>
-        <w:rPr>
-          <w:rFonts w:ascii="Times" w:eastAsia="Times" w:hAnsi="Times" w:cs="Times"/>
+        </w:rPr>
+        <w:t xml:space="preserve">. </w:t>
+      </w:r>
+      <w:r>
+        <w:rPr>
+          <w:rFonts w:eastAsia="Times"/>
           <w:color w:val="000000" w:themeColor="text1"/>
-          <w:sz w:val="19"/>
-          <w:szCs w:val="19"/>
-        </w:rPr>
-        <w:t xml:space="preserve"> (KNN), and decision tree (DT) . HMM is memoryless and unable to use contextual information.</w:t>
+        </w:rPr>
+        <w:t>However,</w:t>
+      </w:r>
+      <w:r>
+        <w:rPr>
+          <w:rFonts w:eastAsia="Times"/>
+          <w:color w:val="000000" w:themeColor="text1"/>
+        </w:rPr>
+        <w:t xml:space="preserve"> DL algorithms worked best on raw normalised data. Next, the algorithm selection which depends on the variety of data to be processed . For </w:t>
+      </w:r>
+      <w:r>
+        <w:rPr>
+          <w:rFonts w:eastAsia="Times"/>
+          <w:color w:val="000000" w:themeColor="text1"/>
+        </w:rPr>
+        <w:t>image-based</w:t>
+      </w:r>
+      <w:r>
+        <w:rPr>
+          <w:rFonts w:eastAsia="Times"/>
+          <w:color w:val="000000" w:themeColor="text1"/>
+        </w:rPr>
+        <w:t xml:space="preserve"> data algorithms like CNN, CNN-LSTM are suggested. SVM</w:t>
       </w:r>
       <w:sdt>
         <w:sdtPr>
           <w:rPr>
-            <w:rFonts w:ascii="Times" w:eastAsia="Times" w:hAnsi="Times" w:cs="Times"/>
+            <w:rFonts w:eastAsia="Times"/>
             <w:color w:val="000000" w:themeColor="text1"/>
-            <w:sz w:val="19"/>
-            <w:szCs w:val="19"/>
-          </w:rPr>
-          <w:id w:val="-985316827"/>
-          <w:citation/>
-        </w:sdtPr>
-        <w:sdtEndPr/>
-        <w:sdtContent>
-          <w:r>
-            <w:rPr>
-              <w:rFonts w:ascii="Times" w:eastAsia="Times" w:hAnsi="Times" w:cs="Times"/>
-              <w:color w:val="000000" w:themeColor="text1"/>
-              <w:sz w:val="19"/>
-              <w:szCs w:val="19"/>
-            </w:rPr>
-            <w:fldChar w:fldCharType="begin"/>
-          </w:r>
-          <w:r>
-            <w:rPr>
-              <w:rFonts w:ascii="Times" w:eastAsia="Times" w:hAnsi="Times" w:cs="Times"/>
-              <w:color w:val="000000" w:themeColor="text1"/>
-              <w:sz w:val="19"/>
-              <w:szCs w:val="19"/>
-            </w:rPr>
-            <w:instrText xml:space="preserve">CITATION Zha21 \l 1033 </w:instrText>
-          </w:r>
-          <w:r>
-            <w:rPr>
-              <w:rFonts w:ascii="Times" w:eastAsia="Times" w:hAnsi="Times" w:cs="Times"/>
-              <w:color w:val="000000" w:themeColor="text1"/>
-              <w:sz w:val="19"/>
-              <w:szCs w:val="19"/>
-            </w:rPr>
-            <w:fldChar w:fldCharType="separate"/>
-          </w:r>
-          <w:r>
-            <w:rPr>
-              <w:rFonts w:ascii="Times" w:eastAsia="Times" w:hAnsi="Times" w:cs="Times"/>
-              <w:noProof/>
-              <w:color w:val="000000" w:themeColor="text1"/>
-              <w:sz w:val="19"/>
-              <w:szCs w:val="19"/>
-            </w:rPr>
-            <w:t xml:space="preserve"> </w:t>
-          </w:r>
-          <w:r>
-            <w:rPr>
-              <w:rFonts w:ascii="Times" w:eastAsia="Times" w:hAnsi="Times" w:cs="Times"/>
-              <w:noProof/>
-              <w:color w:val="000000" w:themeColor="text1"/>
-              <w:sz w:val="19"/>
-              <w:szCs w:val="19"/>
-            </w:rPr>
-            <w:t>[7]</w:t>
-          </w:r>
-          <w:r>
-            <w:rPr>
-              <w:rFonts w:ascii="Times" w:eastAsia="Times" w:hAnsi="Times" w:cs="Times"/>
-              <w:color w:val="000000" w:themeColor="text1"/>
-              <w:sz w:val="19"/>
-              <w:szCs w:val="19"/>
-            </w:rPr>
-            <w:fldChar w:fldCharType="end"/>
-          </w:r>
-        </w:sdtContent>
-      </w:sdt>
-      <w:r>
-        <w:rPr>
-          <w:rFonts w:ascii="Times" w:eastAsia="Times" w:hAnsi="Times" w:cs="Times"/>
-          <w:color w:val="000000" w:themeColor="text1"/>
-          <w:sz w:val="19"/>
-          <w:szCs w:val="19"/>
-        </w:rPr>
-        <w:t xml:space="preserve">. </w:t>
-      </w:r>
-      <w:r>
-        <w:rPr>
-          <w:rFonts w:ascii="Times" w:eastAsia="Times" w:hAnsi="Times" w:cs="Times"/>
-          <w:color w:val="000000" w:themeColor="text1"/>
-          <w:sz w:val="19"/>
-          <w:szCs w:val="19"/>
-        </w:rPr>
-        <w:t>However,</w:t>
-      </w:r>
-      <w:r>
-        <w:rPr>
-          <w:rFonts w:ascii="Times" w:eastAsia="Times" w:hAnsi="Times" w:cs="Times"/>
-          <w:color w:val="000000" w:themeColor="text1"/>
-          <w:sz w:val="19"/>
-          <w:szCs w:val="19"/>
-        </w:rPr>
-        <w:t xml:space="preserve"> DL algorithms worked best on raw normalised data. Next, the algorithm selection which depends on the variety of data to be processed . For </w:t>
-      </w:r>
-      <w:r>
-        <w:rPr>
-          <w:rFonts w:ascii="Times" w:eastAsia="Times" w:hAnsi="Times" w:cs="Times"/>
-          <w:color w:val="000000" w:themeColor="text1"/>
-          <w:sz w:val="19"/>
-          <w:szCs w:val="19"/>
-        </w:rPr>
-        <w:t>image-based</w:t>
-      </w:r>
-      <w:r>
-        <w:rPr>
-          <w:rFonts w:ascii="Times" w:eastAsia="Times" w:hAnsi="Times" w:cs="Times"/>
-          <w:color w:val="000000" w:themeColor="text1"/>
-          <w:sz w:val="19"/>
-          <w:szCs w:val="19"/>
-        </w:rPr>
-        <w:t xml:space="preserve"> data algorithms like CNN, CNN-LSTM are suggested. SVM</w:t>
-      </w:r>
-      <w:sdt>
-        <w:sdtPr>
-          <w:rPr>
-            <w:rFonts w:ascii="Times" w:eastAsia="Times" w:hAnsi="Times" w:cs="Times"/>
-            <w:color w:val="000000" w:themeColor="text1"/>
-            <w:sz w:val="19"/>
-            <w:szCs w:val="19"/>
           </w:rPr>
           <w:id w:val="774437321"/>
           <w:citation/>
         </w:sdtPr>
-        <w:sdtEndPr/>
         <w:sdtContent>
           <w:r>
             <w:rPr>
-              <w:rFonts w:ascii="Times" w:eastAsia="Times" w:hAnsi="Times" w:cs="Times"/>
+              <w:rFonts w:eastAsia="Times"/>
               <w:color w:val="000000" w:themeColor="text1"/>
-              <w:sz w:val="19"/>
-              <w:szCs w:val="19"/>
             </w:rPr>
             <w:fldChar w:fldCharType="begin"/>
           </w:r>
           <w:r>
             <w:rPr>
-              <w:rFonts w:ascii="Times" w:eastAsia="Times" w:hAnsi="Times" w:cs="Times"/>
+              <w:rFonts w:eastAsia="Times"/>
               <w:color w:val="000000" w:themeColor="text1"/>
-              <w:sz w:val="19"/>
-              <w:szCs w:val="19"/>
             </w:rPr>
             <w:instrText xml:space="preserve">CITATION Sar22 \l 1033 </w:instrText>
           </w:r>
           <w:r>
             <w:rPr>
-              <w:rFonts w:ascii="Times" w:eastAsia="Times" w:hAnsi="Times" w:cs="Times"/>
+              <w:rFonts w:eastAsia="Times"/>
               <w:color w:val="000000" w:themeColor="text1"/>
-              <w:sz w:val="19"/>
-              <w:szCs w:val="19"/>
             </w:rPr>
             <w:fldChar w:fldCharType="separate"/>
           </w:r>
           <w:r>
             <w:rPr>
-              <w:rFonts w:ascii="Times" w:eastAsia="Times" w:hAnsi="Times" w:cs="Times"/>
+              <w:rFonts w:eastAsia="Times"/>
               <w:noProof/>
               <w:color w:val="000000" w:themeColor="text1"/>
-              <w:sz w:val="19"/>
-              <w:szCs w:val="19"/>
-            </w:rPr>
-            <w:t xml:space="preserve"> </w:t>
-          </w:r>
-          <w:r>
-            <w:rPr>
-              <w:rFonts w:ascii="Times" w:eastAsia="Times" w:hAnsi="Times" w:cs="Times"/>
-              <w:noProof/>
+            </w:rPr>
+            <w:t xml:space="preserve"> [3]</w:t>
+          </w:r>
+          <w:r>
+            <w:rPr>
+              <w:rFonts w:eastAsia="Times"/>
               <w:color w:val="000000" w:themeColor="text1"/>
-              <w:sz w:val="19"/>
-              <w:szCs w:val="19"/>
-            </w:rPr>
-            <w:t>[3]</w:t>
-          </w:r>
-          <w:r>
-            <w:rPr>
-              <w:rFonts w:ascii="Times" w:eastAsia="Times" w:hAnsi="Times" w:cs="Times"/>
-              <w:color w:val="000000" w:themeColor="text1"/>
-              <w:sz w:val="19"/>
-              <w:szCs w:val="19"/>
             </w:rPr>
             <w:fldChar w:fldCharType="end"/>
           </w:r>
@@ -2240,69 +2290,54 @@
       </w:sdt>
       <w:r>
         <w:rPr>
-          <w:rFonts w:ascii="Times" w:eastAsia="Times" w:hAnsi="Times" w:cs="Times"/>
+          <w:rFonts w:eastAsia="Times"/>
           <w:color w:val="000000" w:themeColor="text1"/>
-          <w:sz w:val="19"/>
-          <w:szCs w:val="19"/>
         </w:rPr>
         <w:t xml:space="preserve"> </w:t>
       </w:r>
       <w:sdt>
         <w:sdtPr>
           <w:rPr>
-            <w:rFonts w:ascii="Times" w:eastAsia="Times" w:hAnsi="Times" w:cs="Times"/>
+            <w:rFonts w:eastAsia="Times"/>
             <w:color w:val="000000" w:themeColor="text1"/>
-            <w:sz w:val="19"/>
-            <w:szCs w:val="19"/>
           </w:rPr>
           <w:id w:val="355237928"/>
           <w:citation/>
         </w:sdtPr>
-        <w:sdtEndPr/>
         <w:sdtContent>
           <w:r>
             <w:rPr>
-              <w:rFonts w:ascii="Times" w:eastAsia="Times" w:hAnsi="Times" w:cs="Times"/>
+              <w:rFonts w:eastAsia="Times"/>
               <w:color w:val="000000" w:themeColor="text1"/>
-              <w:sz w:val="19"/>
-              <w:szCs w:val="19"/>
             </w:rPr>
             <w:fldChar w:fldCharType="begin"/>
           </w:r>
           <w:r>
             <w:rPr>
-              <w:rFonts w:ascii="Times" w:eastAsia="Times" w:hAnsi="Times" w:cs="Times"/>
+              <w:rFonts w:eastAsia="Times"/>
               <w:color w:val="000000" w:themeColor="text1"/>
-              <w:sz w:val="19"/>
-              <w:szCs w:val="19"/>
             </w:rPr>
             <w:instrText xml:space="preserve">CITATION Haf13 \l 1033 </w:instrText>
           </w:r>
           <w:r>
             <w:rPr>
-              <w:rFonts w:ascii="Times" w:eastAsia="Times" w:hAnsi="Times" w:cs="Times"/>
+              <w:rFonts w:eastAsia="Times"/>
               <w:color w:val="000000" w:themeColor="text1"/>
-              <w:sz w:val="19"/>
-              <w:szCs w:val="19"/>
             </w:rPr>
             <w:fldChar w:fldCharType="separate"/>
           </w:r>
           <w:r>
             <w:rPr>
-              <w:rFonts w:ascii="Times" w:eastAsia="Times" w:hAnsi="Times" w:cs="Times"/>
+              <w:rFonts w:eastAsia="Times"/>
               <w:noProof/>
               <w:color w:val="000000" w:themeColor="text1"/>
-              <w:sz w:val="19"/>
-              <w:szCs w:val="19"/>
             </w:rPr>
             <w:t>[2]</w:t>
           </w:r>
           <w:r>
             <w:rPr>
-              <w:rFonts w:ascii="Times" w:eastAsia="Times" w:hAnsi="Times" w:cs="Times"/>
+              <w:rFonts w:eastAsia="Times"/>
               <w:color w:val="000000" w:themeColor="text1"/>
-              <w:sz w:val="19"/>
-              <w:szCs w:val="19"/>
             </w:rPr>
             <w:fldChar w:fldCharType="end"/>
           </w:r>
@@ -2311,69 +2346,46 @@
       <w:sdt>
         <w:sdtPr>
           <w:rPr>
-            <w:rFonts w:ascii="Times" w:eastAsia="Times" w:hAnsi="Times" w:cs="Times"/>
+            <w:rFonts w:eastAsia="Times"/>
             <w:color w:val="000000" w:themeColor="text1"/>
-            <w:sz w:val="19"/>
-            <w:szCs w:val="19"/>
           </w:rPr>
           <w:id w:val="1998687367"/>
           <w:citation/>
         </w:sdtPr>
-        <w:sdtEndPr/>
         <w:sdtContent>
           <w:r>
             <w:rPr>
-              <w:rFonts w:ascii="Times" w:eastAsia="Times" w:hAnsi="Times" w:cs="Times"/>
+              <w:rFonts w:eastAsia="Times"/>
               <w:color w:val="000000" w:themeColor="text1"/>
-              <w:sz w:val="19"/>
-              <w:szCs w:val="19"/>
             </w:rPr>
             <w:fldChar w:fldCharType="begin"/>
           </w:r>
           <w:r>
             <w:rPr>
-              <w:rFonts w:ascii="Times" w:eastAsia="Times" w:hAnsi="Times" w:cs="Times"/>
+              <w:rFonts w:eastAsia="Times"/>
               <w:color w:val="000000" w:themeColor="text1"/>
-              <w:sz w:val="19"/>
-              <w:szCs w:val="19"/>
             </w:rPr>
             <w:instrText xml:space="preserve">CITATION Mit07 \l 1033 </w:instrText>
           </w:r>
           <w:r>
             <w:rPr>
-              <w:rFonts w:ascii="Times" w:eastAsia="Times" w:hAnsi="Times" w:cs="Times"/>
+              <w:rFonts w:eastAsia="Times"/>
               <w:color w:val="000000" w:themeColor="text1"/>
-              <w:sz w:val="19"/>
-              <w:szCs w:val="19"/>
             </w:rPr>
             <w:fldChar w:fldCharType="separate"/>
           </w:r>
           <w:r>
             <w:rPr>
-              <w:rFonts w:ascii="Times" w:eastAsia="Times" w:hAnsi="Times" w:cs="Times"/>
+              <w:rFonts w:eastAsia="Times"/>
               <w:noProof/>
               <w:color w:val="000000" w:themeColor="text1"/>
-              <w:sz w:val="19"/>
-              <w:szCs w:val="19"/>
-            </w:rPr>
-            <w:t xml:space="preserve"> </w:t>
-          </w:r>
-          <w:r>
-            <w:rPr>
-              <w:rFonts w:ascii="Times" w:eastAsia="Times" w:hAnsi="Times" w:cs="Times"/>
-              <w:noProof/>
+            </w:rPr>
+            <w:t xml:space="preserve"> [1]</w:t>
+          </w:r>
+          <w:r>
+            <w:rPr>
+              <w:rFonts w:eastAsia="Times"/>
               <w:color w:val="000000" w:themeColor="text1"/>
-              <w:sz w:val="19"/>
-              <w:szCs w:val="19"/>
-            </w:rPr>
-            <w:t>[1]</w:t>
-          </w:r>
-          <w:r>
-            <w:rPr>
-              <w:rFonts w:ascii="Times" w:eastAsia="Times" w:hAnsi="Times" w:cs="Times"/>
-              <w:color w:val="000000" w:themeColor="text1"/>
-              <w:sz w:val="19"/>
-              <w:szCs w:val="19"/>
             </w:rPr>
             <w:fldChar w:fldCharType="end"/>
           </w:r>
@@ -2381,78 +2393,61 @@
       </w:sdt>
       <w:r>
         <w:rPr>
-          <w:rFonts w:ascii="Times" w:eastAsia="Times" w:hAnsi="Times" w:cs="Times"/>
+          <w:rFonts w:eastAsia="Times"/>
           <w:color w:val="000000" w:themeColor="text1"/>
-          <w:sz w:val="19"/>
-          <w:szCs w:val="19"/>
         </w:rPr>
         <w:t>,  RF</w:t>
       </w:r>
       <w:r>
         <w:rPr>
-          <w:rFonts w:ascii="Times" w:eastAsia="Times" w:hAnsi="Times" w:cs="Times"/>
+          <w:rFonts w:eastAsia="Times"/>
           <w:color w:val="000000" w:themeColor="text1"/>
-          <w:sz w:val="19"/>
-          <w:szCs w:val="19"/>
         </w:rPr>
         <w:t xml:space="preserve"> </w:t>
       </w:r>
       <w:sdt>
         <w:sdtPr>
           <w:rPr>
-            <w:rFonts w:ascii="Times" w:eastAsia="Times" w:hAnsi="Times" w:cs="Times"/>
+            <w:rFonts w:eastAsia="Times"/>
             <w:color w:val="000000" w:themeColor="text1"/>
-            <w:sz w:val="19"/>
-            <w:szCs w:val="19"/>
           </w:rPr>
           <w:id w:val="-86618565"/>
           <w:citation/>
         </w:sdtPr>
-        <w:sdtEndPr/>
         <w:sdtContent>
           <w:r>
             <w:rPr>
-              <w:rFonts w:ascii="Times" w:eastAsia="Times" w:hAnsi="Times" w:cs="Times"/>
+              <w:rFonts w:eastAsia="Times"/>
               <w:color w:val="000000" w:themeColor="text1"/>
-              <w:sz w:val="19"/>
-              <w:szCs w:val="19"/>
             </w:rPr>
             <w:fldChar w:fldCharType="begin"/>
           </w:r>
           <w:r>
             <w:rPr>
-              <w:rFonts w:ascii="Times" w:eastAsia="Times" w:hAnsi="Times" w:cs="Times"/>
+              <w:rFonts w:eastAsia="Times"/>
               <w:color w:val="000000" w:themeColor="text1"/>
-              <w:sz w:val="19"/>
-              <w:szCs w:val="19"/>
             </w:rPr>
             <w:instrText xml:space="preserve">CITATION Sar22 \l 1033 </w:instrText>
           </w:r>
           <w:r>
             <w:rPr>
-              <w:rFonts w:ascii="Times" w:eastAsia="Times" w:hAnsi="Times" w:cs="Times"/>
+              <w:rFonts w:eastAsia="Times"/>
               <w:color w:val="000000" w:themeColor="text1"/>
-              <w:sz w:val="19"/>
-              <w:szCs w:val="19"/>
             </w:rPr>
             <w:fldChar w:fldCharType="separate"/>
           </w:r>
           <w:r>
             <w:rPr>
-              <w:rFonts w:ascii="Times" w:eastAsia="Times" w:hAnsi="Times" w:cs="Times"/>
+              <w:rFonts w:eastAsia="Times"/>
               <w:noProof/>
               <w:color w:val="000000" w:themeColor="text1"/>
-              <w:sz w:val="19"/>
-              <w:szCs w:val="19"/>
             </w:rPr>
             <w:t>[3]</w:t>
           </w:r>
           <w:r>
             <w:rPr>
-              <w:rFonts w:ascii="Times" w:eastAsia="Times" w:hAnsi="Times" w:cs="Times"/>
+              <w:rFonts w:eastAsia="Times"/>
               <w:color w:val="000000" w:themeColor="text1"/>
-              <w:sz w:val="19"/>
-              <w:szCs w:val="19"/>
             </w:rPr>
             <w:fldChar w:fldCharType="end"/>
           </w:r>
@@ -2460,19 +2455,15 @@
       </w:sdt>
       <w:r>
         <w:rPr>
-          <w:rFonts w:ascii="Times" w:eastAsia="Times" w:hAnsi="Times" w:cs="Times"/>
+          <w:rFonts w:eastAsia="Times"/>
           <w:color w:val="000000" w:themeColor="text1"/>
-          <w:sz w:val="19"/>
-          <w:szCs w:val="19"/>
         </w:rPr>
         <w:t xml:space="preserve"> </w:t>
       </w:r>
       <w:r>
         <w:rPr>
-          <w:rFonts w:ascii="Times" w:eastAsia="Times" w:hAnsi="Times" w:cs="Times"/>
+          <w:rFonts w:eastAsia="Times"/>
           <w:color w:val="000000" w:themeColor="text1"/>
-          <w:sz w:val="19"/>
-          <w:szCs w:val="19"/>
         </w:rPr>
         <w:t xml:space="preserve">were discovered as the </w:t>
       </w:r>
@@ -2484,79 +2475,54 @@
       </w:r>
       <w:r>
         <w:rPr>
-          <w:rFonts w:ascii="Times" w:eastAsia="Times" w:hAnsi="Times" w:cs="Times"/>
+          <w:rFonts w:eastAsia="Times"/>
           <w:color w:val="000000" w:themeColor="text1"/>
-          <w:sz w:val="19"/>
-          <w:szCs w:val="19"/>
         </w:rPr>
         <w:t xml:space="preserve"> popular ones for gesture classification, the best results in precision-recall-FI (abbr.: P-R-F1), followed by the KNN and LR</w:t>
       </w:r>
       <w:sdt>
         <w:sdtPr>
           <w:rPr>
-            <w:rFonts w:ascii="Times" w:eastAsia="Times" w:hAnsi="Times" w:cs="Times"/>
+            <w:rFonts w:eastAsia="Times"/>
             <w:color w:val="000000" w:themeColor="text1"/>
-            <w:sz w:val="19"/>
-            <w:szCs w:val="19"/>
           </w:rPr>
           <w:id w:val="1736038321"/>
           <w:citation/>
         </w:sdtPr>
-        <w:sdtEndPr/>
         <w:sdtContent>
           <w:r>
             <w:rPr>
-              <w:rFonts w:ascii="Times" w:eastAsia="Times" w:hAnsi="Times" w:cs="Times"/>
+              <w:rFonts w:eastAsia="Times"/>
               <w:color w:val="000000" w:themeColor="text1"/>
-              <w:sz w:val="19"/>
-              <w:szCs w:val="19"/>
             </w:rPr>
             <w:fldChar w:fldCharType="begin"/>
           </w:r>
           <w:r>
             <w:rPr>
-              <w:rFonts w:ascii="Times" w:eastAsia="Times" w:hAnsi="Times" w:cs="Times"/>
+              <w:rFonts w:eastAsia="Times"/>
               <w:color w:val="000000" w:themeColor="text1"/>
-              <w:sz w:val="19"/>
-              <w:szCs w:val="19"/>
             </w:rPr>
             <w:instrText xml:space="preserve">CITATION Sta22 \l 1033 </w:instrText>
           </w:r>
           <w:r>
             <w:rPr>
-              <w:rFonts w:ascii="Times" w:eastAsia="Times" w:hAnsi="Times" w:cs="Times"/>
+              <w:rFonts w:eastAsia="Times"/>
               <w:color w:val="000000" w:themeColor="text1"/>
-              <w:sz w:val="19"/>
-              <w:szCs w:val="19"/>
             </w:rPr>
             <w:fldChar w:fldCharType="separate"/>
           </w:r>
           <w:r>
             <w:rPr>
-              <w:rFonts w:ascii="Times" w:eastAsia="Times" w:hAnsi="Times" w:cs="Times"/>
+              <w:rFonts w:eastAsia="Times"/>
               <w:noProof/>
               <w:color w:val="000000" w:themeColor="text1"/>
-              <w:sz w:val="19"/>
-              <w:szCs w:val="19"/>
-            </w:rPr>
-            <w:t xml:space="preserve"> </w:t>
-          </w:r>
-          <w:r>
-            <w:rPr>
-              <w:rFonts w:ascii="Times" w:eastAsia="Times" w:hAnsi="Times" w:cs="Times"/>
-              <w:noProof/>
+            </w:rPr>
+            <w:t xml:space="preserve"> [8]</w:t>
+          </w:r>
+          <w:r>
+            <w:rPr>
+              <w:rFonts w:eastAsia="Times"/>
               <w:color w:val="000000" w:themeColor="text1"/>
-              <w:sz w:val="19"/>
-              <w:szCs w:val="19"/>
-            </w:rPr>
-            <w:t>[8]</w:t>
-          </w:r>
-          <w:r>
-            <w:rPr>
-              <w:rFonts w:ascii="Times" w:eastAsia="Times" w:hAnsi="Times" w:cs="Times"/>
-              <w:color w:val="000000" w:themeColor="text1"/>
-              <w:sz w:val="19"/>
-              <w:szCs w:val="19"/>
             </w:rPr>
             <w:fldChar w:fldCharType="end"/>
           </w:r>
@@ -2564,28 +2530,22 @@
       </w:sdt>
       <w:r>
         <w:rPr>
-          <w:rFonts w:ascii="Times" w:eastAsia="Times" w:hAnsi="Times" w:cs="Times"/>
+          <w:rFonts w:eastAsia="Times"/>
           <w:color w:val="000000" w:themeColor="text1"/>
-          <w:sz w:val="19"/>
-          <w:szCs w:val="19"/>
         </w:rPr>
         <w:t xml:space="preserve">. The popular </w:t>
       </w:r>
       <w:r>
         <w:rPr>
-          <w:rFonts w:ascii="Times" w:eastAsia="Times" w:hAnsi="Times" w:cs="Times"/>
+          <w:rFonts w:eastAsia="Times"/>
           <w:color w:val="000000" w:themeColor="text1"/>
-          <w:sz w:val="19"/>
-          <w:szCs w:val="19"/>
         </w:rPr>
         <w:t xml:space="preserve">models </w:t>
       </w:r>
       <w:r>
         <w:rPr>
-          <w:rFonts w:ascii="Times" w:eastAsia="Times" w:hAnsi="Times" w:cs="Times"/>
+          <w:rFonts w:eastAsia="Times"/>
           <w:color w:val="000000" w:themeColor="text1"/>
-          <w:sz w:val="19"/>
-          <w:szCs w:val="19"/>
         </w:rPr>
         <w:t>among the DL were RNN’s GRU.</w:t>
       </w:r>
@@ -2619,7 +2579,25 @@
         <w:t>gesture</w:t>
       </w:r>
       <w:r>
-        <w:t>s (come, go, wave and circle)</w:t>
+        <w:t>s (come, go</w:t>
+      </w:r>
+      <w:r>
+        <w:rPr>
+          <w:lang w:val="en-GB"/>
+        </w:rPr>
+        <w:t xml:space="preserve"> away</w:t>
+      </w:r>
+      <w:r>
+        <w:t>, wave</w:t>
+      </w:r>
+      <w:r>
+        <w:rPr>
+          <w:lang w:val="en-GB"/>
+        </w:rPr>
+        <w:t>,</w:t>
+      </w:r>
+      <w:r>
+        <w:t xml:space="preserve"> and circle)</w:t>
       </w:r>
       <w:r>
         <w:t xml:space="preserve">, </w:t>
@@ -2631,7 +2609,7 @@
         <w:t>accelerometer</w:t>
       </w:r>
       <w:r>
-        <w:t xml:space="preserve"> data is heavily pre-processed and undergoes several key </w:t>
+        <w:t xml:space="preserve"> data is pre-processed and undergoes several key </w:t>
       </w:r>
       <w:r>
         <w:rPr>
@@ -2666,13 +2644,10 @@
         <w:t>Data was collected using the Phyphox mobile application</w:t>
       </w:r>
       <w:r>
-        <w:rPr>
-          <w:rStyle w:val="FootnoteReference"/>
-        </w:rPr>
-        <w:footnoteReference w:id="2"/>
-      </w:r>
-      <w:r>
-        <w:t xml:space="preserve">. Each member of the team </w:t>
+        <w:t>.</w:t>
+      </w:r>
+      <w:r>
+        <w:t xml:space="preserve"> Each member of the team </w:t>
       </w:r>
       <w:r>
         <w:t>performed</w:t>
@@ -2888,7 +2863,16 @@
         <w:ind w:firstLine="0"/>
       </w:pPr>
       <w:r>
-        <w:t xml:space="preserve">Once the data was recorded and the associated csv files were imported into </w:t>
+        <w:t>Once the data was recorded and the associated csv files were imported into</w:t>
+      </w:r>
+      <w:r>
+        <w:rPr>
+          <w:lang w:val="en-GB"/>
+        </w:rPr>
+        <w:t xml:space="preserve"> a</w:t>
+      </w:r>
+      <w:r>
+        <w:t xml:space="preserve"> </w:t>
       </w:r>
       <w:r>
         <w:rPr>
@@ -3287,6 +3271,9 @@
       <w:pPr>
         <w:pStyle w:val="BodyText"/>
         <w:ind w:firstLine="0"/>
+        <w:rPr>
+          <w:lang w:val="en-GB"/>
+        </w:rPr>
       </w:pPr>
       <w:r>
         <w:t xml:space="preserve">We also applied an exponentially weighted moving average (EWMA) filter at this stage. EWMA filtering was performed so that spikes in the data were dampened. This dampening was especially important when considering recordings that contained many different types of gestures as some gestures tended to </w:t>
@@ -3298,13 +3285,25 @@
         <w:t>have</w:t>
       </w:r>
       <w:r>
-        <w:t xml:space="preserve"> much higher acceleration than other, simply due to the nature of the gesture.</w:t>
-      </w:r>
-      <w:r>
-        <w:t xml:space="preserve"> A span value of ten was used for this filter as it seemed to best </w:t>
-      </w:r>
-      <w:r>
-        <w:t>give the transformation that we were looking for.</w:t>
+        <w:t xml:space="preserve"> much higher acceleration than other</w:t>
+      </w:r>
+      <w:r>
+        <w:rPr>
+          <w:lang w:val="en-GB"/>
+        </w:rPr>
+        <w:t>s</w:t>
+      </w:r>
+      <w:r>
+        <w:t>, simply due to the nature of the gesture.</w:t>
+      </w:r>
+      <w:r>
+        <w:t xml:space="preserve"> A span value of ten was used for this filter as </w:t>
+      </w:r>
+      <w:r>
+        <w:rPr>
+          <w:lang w:val="en-GB"/>
+        </w:rPr>
+        <w:t>it dampened the spike in signals without compromising the overall shape of the gesture.</w:t>
       </w:r>
     </w:p>
     <w:p>
@@ -3522,7 +3521,13 @@
         <w:t xml:space="preserve"> the useful data was </w:t>
       </w:r>
       <w:r>
-        <w:t xml:space="preserve">&lt; 0.2 Hz. Using this </w:t>
+        <w:t xml:space="preserve">&lt; </w:t>
+      </w:r>
+      <w:r>
+        <w:t>1</w:t>
+      </w:r>
+      <w:r>
+        <w:t xml:space="preserve">.2 Hz. Using this </w:t>
       </w:r>
       <w:r>
         <w:t>information,</w:t>
@@ -3906,7 +3911,13 @@
         <w:t xml:space="preserve"> boundaries until the acceleration was below some threshold</w:t>
       </w:r>
       <w:r>
-        <w:t xml:space="preserve"> (indicating the end of the gesture)</w:t>
+        <w:rPr>
+          <w:lang w:val="en-GB"/>
+        </w:rPr>
+        <w:t>,</w:t>
+      </w:r>
+      <w:r>
+        <w:t xml:space="preserve"> indicating the end of the gesture</w:t>
       </w:r>
       <w:r>
         <w:t>.</w:t>
@@ -4161,7 +4172,42 @@
         <w:t>the</w:t>
       </w:r>
       <w:r>
-        <w:t xml:space="preserve"> relationships between the datapoints, this is done using the below formula:</w:t>
+        <w:t xml:space="preserve"> relationships between the datapoints</w:t>
+      </w:r>
+      <w:r>
+        <w:rPr>
+          <w:lang w:val="en-GB"/>
+        </w:rPr>
+        <w:t xml:space="preserve">. </w:t>
+      </w:r>
+      <w:proofErr w:type="spellStart"/>
+      <w:r>
+        <w:rPr>
+          <w:lang w:val="en-GB"/>
+        </w:rPr>
+        <w:t>T</w:t>
+      </w:r>
+      <w:r>
+        <w:t>his</w:t>
+      </w:r>
+      <w:proofErr w:type="spellEnd"/>
+      <w:r>
+        <w:rPr>
+          <w:lang w:val="en-GB"/>
+        </w:rPr>
+        <w:t xml:space="preserve"> transformation </w:t>
+      </w:r>
+      <w:r>
+        <w:t xml:space="preserve">is </w:t>
+      </w:r>
+      <w:r>
+        <w:rPr>
+          <w:lang w:val="en-GB"/>
+        </w:rPr>
+        <w:t>achieved</w:t>
+      </w:r>
+      <w:r>
+        <w:t xml:space="preserve"> using the below formula:</w:t>
       </w:r>
     </w:p>
     <w:p>
@@ -4332,7 +4378,6 @@
         <w:t xml:space="preserve"> to ensure that the machine learning models did not perceive higher values as more important for training.</w:t>
       </w:r>
     </w:p>
-    <w:p/>
     <w:p>
       <w:pPr>
         <w:pStyle w:val="Heading2"/>
@@ -4395,7 +4440,92 @@
         <w:t>.</w:t>
       </w:r>
       <w:r>
-        <w:t xml:space="preserve"> To achieve this </w:t>
+        <w:t xml:space="preserve"> </w:t>
+      </w:r>
+      <w:r>
+        <w:rPr>
+          <w:rFonts w:eastAsia="Times"/>
+          <w:color w:val="000000" w:themeColor="text1"/>
+        </w:rPr>
+        <w:t>“</w:t>
+      </w:r>
+      <w:r>
+        <w:rPr>
+          <w:rFonts w:eastAsia="Times"/>
+          <w:color w:val="000000" w:themeColor="text1"/>
+        </w:rPr>
+        <w:t>SVM usually needs careful feature extraction and selection, as well as other traditional ML algorithms like naïve Bayes (NB), K-nearest neighbours (KNN), and decision tree (DT). HMM is memoryless and unable to use contextual information</w:t>
+      </w:r>
+      <w:r>
+        <w:rPr>
+          <w:rFonts w:eastAsia="Times"/>
+          <w:color w:val="000000" w:themeColor="text1"/>
+        </w:rPr>
+        <w:t>”</w:t>
+      </w:r>
+      <w:sdt>
+        <w:sdtPr>
+          <w:rPr>
+            <w:rFonts w:eastAsia="Times"/>
+            <w:color w:val="000000" w:themeColor="text1"/>
+          </w:rPr>
+          <w:id w:val="-985316827"/>
+          <w:citation/>
+        </w:sdtPr>
+        <w:sdtContent>
+          <w:r>
+            <w:rPr>
+              <w:rFonts w:eastAsia="Times"/>
+              <w:color w:val="000000" w:themeColor="text1"/>
+            </w:rPr>
+            <w:fldChar w:fldCharType="begin"/>
+          </w:r>
+          <w:r>
+            <w:rPr>
+              <w:rFonts w:eastAsia="Times"/>
+              <w:color w:val="000000" w:themeColor="text1"/>
+            </w:rPr>
+            <w:instrText xml:space="preserve">CITATION Zha21 \l 1033 </w:instrText>
+          </w:r>
+          <w:r>
+            <w:rPr>
+              <w:rFonts w:eastAsia="Times"/>
+              <w:color w:val="000000" w:themeColor="text1"/>
+            </w:rPr>
+            <w:fldChar w:fldCharType="separate"/>
+          </w:r>
+          <w:r>
+            <w:rPr>
+              <w:rFonts w:eastAsia="Times"/>
+              <w:noProof/>
+              <w:color w:val="000000" w:themeColor="text1"/>
+            </w:rPr>
+            <w:t xml:space="preserve"> [7]</w:t>
+          </w:r>
+          <w:r>
+            <w:rPr>
+              <w:rFonts w:eastAsia="Times"/>
+              <w:color w:val="000000" w:themeColor="text1"/>
+            </w:rPr>
+            <w:fldChar w:fldCharType="end"/>
+          </w:r>
+        </w:sdtContent>
+      </w:sdt>
+      <w:r>
+        <w:rPr>
+          <w:rFonts w:eastAsia="Times"/>
+          <w:color w:val="000000" w:themeColor="text1"/>
+        </w:rPr>
+        <w:t>.</w:t>
+      </w:r>
+    </w:p>
+    <w:p>
+      <w:pPr>
+        <w:pStyle w:val="BodyText"/>
+        <w:ind w:firstLine="0"/>
+      </w:pPr>
+      <w:r>
+        <w:t xml:space="preserve">To achieve this </w:t>
       </w:r>
       <w:r>
         <w:t>requirement,</w:t>
@@ -4420,12 +4550,9 @@
       <w:r>
         <w:t xml:space="preserve"> distinct sections with some overlap.</w:t>
       </w:r>
-    </w:p>
-    <w:p>
-      <w:pPr>
-        <w:pStyle w:val="BodyText"/>
-        <w:ind w:firstLine="0"/>
-      </w:pPr>
+      <w:r>
+        <w:t xml:space="preserve"> </w:t>
+      </w:r>
       <w:r>
         <w:t xml:space="preserve">We experimented with several different values for </w:t>
       </w:r>
@@ -4471,7 +4598,6 @@
           <w:id w:val="217945744"/>
           <w:citation/>
         </w:sdtPr>
-        <w:sdtEndPr/>
         <w:sdtContent>
           <w:r>
             <w:fldChar w:fldCharType="begin"/>
@@ -4499,16 +4625,26 @@
     </w:p>
     <w:p>
       <w:pPr>
-        <w:jc w:val="both"/>
-      </w:pPr>
-    </w:p>
-    <w:p>
-      <w:pPr>
         <w:pStyle w:val="BodyText"/>
         <w:ind w:firstLine="0"/>
       </w:pPr>
       <w:r>
-        <w:t>Then using these slices of data, we could extract key features such as: mean, st</w:t>
+        <w:rPr>
+          <w:lang w:val="en-GB"/>
+        </w:rPr>
+        <w:t>We</w:t>
+      </w:r>
+      <w:r>
+        <w:t xml:space="preserve"> could extract key features</w:t>
+      </w:r>
+      <w:r>
+        <w:rPr>
+          <w:lang w:val="en-GB"/>
+        </w:rPr>
+        <w:t xml:space="preserve"> from each segment,</w:t>
+      </w:r>
+      <w:r>
+        <w:t xml:space="preserve"> such as mean, st</w:t>
       </w:r>
       <w:r>
         <w:t>andard deviation</w:t>
@@ -4526,7 +4662,16 @@
         <w:t xml:space="preserve"> and</w:t>
       </w:r>
       <w:r>
-        <w:t xml:space="preserve"> kurtosis. This would result in data that is a summary of each slice of the gesture. </w:t>
+        <w:t xml:space="preserve"> kurtosis. This </w:t>
+      </w:r>
+      <w:r>
+        <w:rPr>
+          <w:lang w:val="en-GB"/>
+        </w:rPr>
+        <w:t xml:space="preserve">mapping </w:t>
+      </w:r>
+      <w:r>
+        <w:t xml:space="preserve">would result in data that is a summary of each slice of the gesture. </w:t>
       </w:r>
       <w:r>
         <w:t>These features could then be visuali</w:t>
@@ -4564,10 +4709,16 @@
         <w:t>extracted,</w:t>
       </w:r>
       <w:r>
-        <w:t xml:space="preserve"> we visually inspected the averages of the features to find the features that had the </w:t>
-      </w:r>
-      <w:r>
-        <w:t>clearest disparity between the gestures.</w:t>
+        <w:t xml:space="preserve"> we visually inspected the averages of the features to find </w:t>
+      </w:r>
+      <w:r>
+        <w:rPr>
+          <w:lang w:val="en-GB"/>
+        </w:rPr>
+        <w:t>those</w:t>
+      </w:r>
+      <w:r>
+        <w:t xml:space="preserve"> that had the clearest disparity between the gestures.</w:t>
       </w:r>
       <w:r>
         <w:t xml:space="preserve"> Feature selection is critical </w:t>
@@ -4576,7 +4727,16 @@
         <w:t>to</w:t>
       </w:r>
       <w:r>
-        <w:t xml:space="preserve"> reduce the computational and time cost of classification, as well as increase the model’s accuracy.</w:t>
+        <w:t xml:space="preserve"> reduce the computational and time cost of classification, as well as increase the models</w:t>
+      </w:r>
+      <w:r>
+        <w:rPr>
+          <w:lang w:val="en-GB"/>
+        </w:rPr>
+        <w:t>’</w:t>
+      </w:r>
+      <w:r>
+        <w:t xml:space="preserve"> accuracy.</w:t>
       </w:r>
     </w:p>
     <w:p>
@@ -4863,7 +5023,20 @@
         <w:rPr>
           <w:rStyle w:val="normaltextrun"/>
         </w:rPr>
-        <w:t xml:space="preserve">After applying principal component analysis k-means clustering was utilised to ascertain how well the PCA reduced feature set could be clustered. This visualisation would allow us to see how well </w:t>
+        <w:t>After applying principal component analysis</w:t>
+      </w:r>
+      <w:r>
+        <w:rPr>
+          <w:rStyle w:val="normaltextrun"/>
+          <w:lang w:val="en-GB"/>
+        </w:rPr>
+        <w:t>,</w:t>
+      </w:r>
+      <w:r>
+        <w:rPr>
+          <w:rStyle w:val="normaltextrun"/>
+        </w:rPr>
+        <w:t xml:space="preserve"> k-means clustering was utilised to ascertain how well the PCA reduced feature set could be clustered. This visualisation would allow us to see how well </w:t>
       </w:r>
       <w:r>
         <w:rPr>
@@ -5093,7 +5266,16 @@
         <w:ind w:firstLine="0"/>
       </w:pPr>
       <w:r>
-        <w:t>Based on our initial research of similar papers we had created a shortlist of potential models to evaluate for our requirements</w:t>
+        <w:t>Based on our initial research of similar papers</w:t>
+      </w:r>
+      <w:r>
+        <w:rPr>
+          <w:lang w:val="en-GB"/>
+        </w:rPr>
+        <w:t>,</w:t>
+      </w:r>
+      <w:r>
+        <w:t xml:space="preserve"> we had created a shortlist of potential models to evaluate for our requirements</w:t>
       </w:r>
       <w:r>
         <w:t xml:space="preserve">. Firstly, we </w:t>
@@ -5128,7 +5310,16 @@
         <w:ind w:firstLine="0"/>
       </w:pPr>
       <w:r>
-        <w:t>KNN is very simple to understand and implement. The algorithm classifies new data points based on the majority vote of the k nearest points in the feature space. This makes it a straightforward choice for initial experimentation and prototyping. KNN is also an effective classifier when dealing with small datasets such as ours, due to limited number of gestures we could record.</w:t>
+        <w:t xml:space="preserve">KNN is very simple to understand and implement. The algorithm classifies new data points based on the majority vote of the k nearest points in the feature space. This makes it a straightforward choice for initial experimentation and prototyping. KNN is also an effective classifier when dealing with small datasets such as ours, due to </w:t>
+      </w:r>
+      <w:r>
+        <w:rPr>
+          <w:lang w:val="en-GB"/>
+        </w:rPr>
+        <w:t xml:space="preserve">the </w:t>
+      </w:r>
+      <w:r>
+        <w:t>limited number of gestures we could record.</w:t>
       </w:r>
     </w:p>
     <w:p>
@@ -5233,7 +5424,43 @@
         <w:t>RNN</w:t>
       </w:r>
       <w:r>
-        <w:t xml:space="preserve"> which is used for sequence prediction, such as involving time-series data. LSTM can capture temporal dependencies which make them effective for recognition gesture recognition tasks. In our implementation, we preprocess the data, encoded the gesture labels using </w:t>
+        <w:t xml:space="preserve"> which is used for sequence prediction, such as involving time-series data. LSTM can capture temporal dependencies which make them effective for gesture recognition tasks. In our implementation, we pre</w:t>
+      </w:r>
+      <w:r>
+        <w:rPr>
+          <w:lang w:val="en-GB"/>
+        </w:rPr>
+        <w:t>-</w:t>
+      </w:r>
+      <w:r>
+        <w:t>process</w:t>
+      </w:r>
+      <w:r>
+        <w:rPr>
+          <w:lang w:val="en-GB"/>
+        </w:rPr>
+        <w:t>ed</w:t>
+      </w:r>
+      <w:r>
+        <w:t xml:space="preserve"> the data</w:t>
+      </w:r>
+      <w:r>
+        <w:rPr>
+          <w:lang w:val="en-GB"/>
+        </w:rPr>
+        <w:t xml:space="preserve"> and </w:t>
+      </w:r>
+      <w:r>
+        <w:t>encode</w:t>
+      </w:r>
+      <w:r>
+        <w:rPr>
+          <w:lang w:val="en-GB"/>
+        </w:rPr>
+        <w:t>d</w:t>
+      </w:r>
+      <w:r>
+        <w:t xml:space="preserve"> the gesture labels using </w:t>
       </w:r>
       <w:proofErr w:type="spellStart"/>
       <w:r>
@@ -5245,13 +5472,31 @@
       </w:r>
       <w:proofErr w:type="spellEnd"/>
       <w:r>
-        <w:t xml:space="preserve"> to convert them into numerical labels, data are then standardi</w:t>
+        <w:t xml:space="preserve"> to convert them into numerical labels. Subsequently, the number of time steps of windows representing the quantity of previous time steps of data that will be utili</w:t>
       </w:r>
       <w:r>
         <w:t>s</w:t>
       </w:r>
       <w:r>
-        <w:t xml:space="preserve">e  using </w:t>
+        <w:t xml:space="preserve">ed to predict the current gesture is defined. The data is then prepared for model training using a custom function which generates sequences of data samples based on the </w:t>
+      </w:r>
+      <w:r>
+        <w:rPr>
+          <w:lang w:val="en-GB"/>
+        </w:rPr>
+        <w:t>time</w:t>
+      </w:r>
+      <w:r>
+        <w:t xml:space="preserve"> steps defined earlier.</w:t>
+      </w:r>
+    </w:p>
+    <w:p>
+      <w:pPr>
+        <w:pStyle w:val="BodyText"/>
+        <w:ind w:firstLine="0"/>
+      </w:pPr>
+      <w:r>
+        <w:t xml:space="preserve">LSTM sequential model is built using </w:t>
       </w:r>
       <w:proofErr w:type="spellStart"/>
       <w:r>
@@ -5259,102 +5504,79 @@
           <w:i/>
           <w:iCs/>
         </w:rPr>
-        <w:t>StandardScaler</w:t>
+        <w:t>Keras</w:t>
       </w:r>
       <w:proofErr w:type="spellEnd"/>
       <w:r>
-        <w:t>. Subsequently, the number of time steps of windows representing the quantity of previous time steps of data that will be utili</w:t>
-      </w:r>
-      <w:r>
+        <w:rPr>
+          <w:i/>
+          <w:iCs/>
+          <w:lang w:val="en-GB"/>
+        </w:rPr>
+        <w:t>,</w:t>
+      </w:r>
+      <w:r>
+        <w:t xml:space="preserve"> which consist</w:t>
+      </w:r>
+      <w:r>
+        <w:rPr>
+          <w:lang w:val="en-GB"/>
+        </w:rPr>
         <w:t>s</w:t>
       </w:r>
       <w:r>
-        <w:t xml:space="preserve">ed to predict the current gesture is defined. The data is then prepared for model training using a custom function which generates sequences of data samples based on the </w:t>
-      </w:r>
-      <w:r>
-        <w:rPr>
-          <w:lang w:val="en-GB"/>
-        </w:rPr>
-        <w:t>time</w:t>
-      </w:r>
-      <w:r>
-        <w:t xml:space="preserve"> steps defined earlier.</w:t>
-      </w:r>
-    </w:p>
-    <w:p>
-      <w:pPr>
-        <w:jc w:val="both"/>
-      </w:pPr>
+        <w:t xml:space="preserve"> of two LSTM layers with 50 neural units each followed by a Dense layer having </w:t>
+      </w:r>
+      <w:r>
+        <w:rPr>
+          <w:lang w:val="en-GB"/>
+        </w:rPr>
+        <w:t>SoftMax</w:t>
+      </w:r>
+      <w:r>
+        <w:t xml:space="preserve"> activation for multi-class classification. </w:t>
+      </w:r>
+      <w:r>
+        <w:t>Next the</w:t>
+      </w:r>
+      <w:r>
+        <w:t xml:space="preserve"> model is compiled using the Adam optimi</w:t>
+      </w:r>
+      <w:r>
+        <w:t>s</w:t>
+      </w:r>
+      <w:r>
+        <w:t xml:space="preserve">er and sparse categorical </w:t>
+      </w:r>
+      <w:r>
+        <w:t>cross entropy</w:t>
+      </w:r>
+      <w:r>
+        <w:t xml:space="preserve"> loss function. The model is then trained and  validated using the training and validation set.</w:t>
+      </w:r>
+    </w:p>
+    <w:p>
+      <w:pPr>
+        <w:pStyle w:val="Heading3"/>
+        <w:rPr>
+          <w:noProof w:val="0"/>
+        </w:rPr>
+      </w:pPr>
+      <w:r>
+        <w:rPr>
+          <w:noProof w:val="0"/>
+        </w:rPr>
+        <w:t>Gated Recurrent Unit (GRU)</w:t>
+      </w:r>
     </w:p>
     <w:p>
       <w:pPr>
         <w:pStyle w:val="BodyText"/>
         <w:ind w:firstLine="0"/>
-      </w:pPr>
-      <w:r>
-        <w:t xml:space="preserve">LSTM sequential model is built using </w:t>
-      </w:r>
-      <w:proofErr w:type="spellStart"/>
-      <w:r>
-        <w:rPr>
-          <w:i/>
-          <w:iCs/>
-        </w:rPr>
-        <w:t>Keras</w:t>
-      </w:r>
-      <w:proofErr w:type="spellEnd"/>
-      <w:r>
-        <w:t xml:space="preserve"> which consisting of two LSTM layers with 50 neural units each followed by a Dense layer having </w:t>
-      </w:r>
-      <w:r>
-        <w:rPr>
-          <w:lang w:val="en-GB"/>
-        </w:rPr>
-        <w:t>SoftMax</w:t>
-      </w:r>
-      <w:r>
-        <w:t xml:space="preserve"> activation for multi-class classification. </w:t>
-      </w:r>
-      <w:r>
-        <w:t>Next the</w:t>
-      </w:r>
-      <w:r>
-        <w:t xml:space="preserve"> model is compiled using the Adam optimi</w:t>
-      </w:r>
-      <w:r>
-        <w:t>s</w:t>
-      </w:r>
-      <w:r>
-        <w:t xml:space="preserve">er and sparse categorical </w:t>
-      </w:r>
-      <w:r>
-        <w:t>cross entropy</w:t>
-      </w:r>
-      <w:r>
-        <w:t xml:space="preserve"> loss function. The model is then trained and  validated using the training and validation set.</w:t>
-      </w:r>
-    </w:p>
-    <w:p>
-      <w:pPr>
-        <w:pStyle w:val="Heading3"/>
-        <w:rPr>
-          <w:noProof w:val="0"/>
-        </w:rPr>
-      </w:pPr>
-      <w:r>
-        <w:rPr>
-          <w:noProof w:val="0"/>
-        </w:rPr>
-        <w:t>Gated Recurrent Unit (GRU)</w:t>
-      </w:r>
-    </w:p>
-    <w:p>
-      <w:pPr>
-        <w:pStyle w:val="BodyText"/>
-        <w:ind w:firstLine="0"/>
         <w:rPr>
           <w:rFonts w:eastAsia="Times New Roman"/>
           <w:color w:val="000000" w:themeColor="text1"/>
+          <w:lang w:val="en-GB"/>
         </w:rPr>
       </w:pPr>
       <w:r>
@@ -5377,7 +5599,6 @@
           <w:id w:val="-1827191331"/>
           <w:citation/>
         </w:sdtPr>
-        <w:sdtEndPr/>
         <w:sdtContent>
           <w:r>
             <w:rPr>
@@ -5460,7 +5681,7 @@
           <w:color w:val="000000" w:themeColor="text1"/>
           <w:lang w:val="en-GB"/>
         </w:rPr>
-        <w:t xml:space="preserve"> dynamic input is the GRU.</w:t>
+        <w:t xml:space="preserve"> dynamic input is the GRU</w:t>
       </w:r>
       <w:sdt>
         <w:sdtPr>
@@ -5471,7 +5692,6 @@
           <w:id w:val="-1650742052"/>
           <w:citation/>
         </w:sdtPr>
-        <w:sdtEndPr/>
         <w:sdtContent>
           <w:r>
             <w:rPr>
@@ -5519,6 +5739,14 @@
           </w:r>
         </w:sdtContent>
       </w:sdt>
+      <w:r>
+        <w:rPr>
+          <w:rFonts w:eastAsia="Times New Roman"/>
+          <w:color w:val="000000" w:themeColor="text1"/>
+          <w:lang w:val="en-GB"/>
+        </w:rPr>
+        <w:t>.</w:t>
+      </w:r>
     </w:p>
     <w:p>
       <w:pPr>
@@ -5555,13 +5783,37 @@
         <w:rPr>
           <w:lang w:val="en-GB"/>
         </w:rPr>
-        <w:t xml:space="preserve">Several machine learning models achieved a high, near 90% validation accuracy whilst the deep learning models </w:t>
-      </w:r>
-      <w:r>
-        <w:rPr>
-          <w:lang w:val="en-GB"/>
-        </w:rPr>
-        <w:t>struggled with the limited amounts of data that was available.</w:t>
+        <w:t xml:space="preserve">Several machine learning models achieved a high </w:t>
+      </w:r>
+      <w:r>
+        <w:rPr>
+          <w:lang w:val="en-GB"/>
+        </w:rPr>
+        <w:t>(</w:t>
+      </w:r>
+      <w:r>
+        <w:rPr>
+          <w:lang w:val="en-GB"/>
+        </w:rPr>
+        <w:t>near 90%</w:t>
+      </w:r>
+      <w:r>
+        <w:rPr>
+          <w:lang w:val="en-GB"/>
+        </w:rPr>
+        <w:t>)</w:t>
+      </w:r>
+      <w:r>
+        <w:rPr>
+          <w:lang w:val="en-GB"/>
+        </w:rPr>
+        <w:t xml:space="preserve"> validation accuracy whilst the deep learning models </w:t>
+      </w:r>
+      <w:r>
+        <w:rPr>
+          <w:lang w:val="en-GB"/>
+        </w:rPr>
+        <w:t>struggled with the limited amount of data that was available.</w:t>
       </w:r>
     </w:p>
     <w:p>
@@ -5638,7 +5890,7 @@
         </w:rPr>
         <w:lastRenderedPageBreak/>
         <w:drawing>
-          <wp:inline distT="0" distB="0" distL="0" distR="0" wp14:anchorId="5E338AD4" wp14:editId="06A0619E">
+          <wp:inline distT="0" distB="0" distL="0" distR="0" wp14:anchorId="5E338AD4" wp14:editId="0CF7D94F">
             <wp:extent cx="2403950" cy="2160000"/>
             <wp:effectExtent l="0" t="0" r="0" b="0"/>
             <wp:docPr id="1732898984" name="Picture 1"/>
@@ -5807,7 +6059,7 @@
           <w:noProof/>
         </w:rPr>
         <w:drawing>
-          <wp:inline distT="0" distB="0" distL="0" distR="0" wp14:anchorId="1D435877" wp14:editId="070FDD10">
+          <wp:inline distT="0" distB="0" distL="0" distR="0" wp14:anchorId="1D435877" wp14:editId="2F6691E5">
             <wp:extent cx="2403950" cy="2160000"/>
             <wp:effectExtent l="0" t="0" r="0" b="0"/>
             <wp:docPr id="1263958902" name="Picture 2"/>
@@ -5906,7 +6158,7 @@
         <w:ind w:firstLine="0"/>
       </w:pPr>
       <w:r>
-        <w:t>The data was pre-processed using standard scaling, and a grid search with cross-validation was carried out to optimi</w:t>
+        <w:t>The data was pre-processed and a grid search with cross-validation was carried out to optimi</w:t>
       </w:r>
       <w:r>
         <w:t>s</w:t>
@@ -5977,7 +6229,16 @@
         <w:ind w:firstLine="0"/>
       </w:pPr>
       <w:r>
-        <w:t xml:space="preserve">It's worth noting that the process involved substantial computational resources, and attempts were made to fine-tune the parameters by experimenting with various </w:t>
+        <w:t>It</w:t>
+      </w:r>
+      <w:r>
+        <w:rPr>
+          <w:lang w:val="en-GB"/>
+        </w:rPr>
+        <w:t xml:space="preserve"> i</w:t>
+      </w:r>
+      <w:r>
+        <w:t xml:space="preserve">s worth noting that the process involved substantial computational resources, and attempts were made to fine-tune the parameters by experimenting with various </w:t>
       </w:r>
       <w:r>
         <w:t>kernel</w:t>
@@ -6009,7 +6270,7 @@
           <w:noProof/>
         </w:rPr>
         <w:drawing>
-          <wp:inline distT="0" distB="0" distL="0" distR="0" wp14:anchorId="1AD2023F" wp14:editId="314389F2">
+          <wp:inline distT="0" distB="0" distL="0" distR="0" wp14:anchorId="1AD2023F" wp14:editId="0AB3D106">
             <wp:extent cx="2403951" cy="2160000"/>
             <wp:effectExtent l="0" t="0" r="0" b="0"/>
             <wp:docPr id="1394000049" name="Picture 3"/>
@@ -6126,13 +6387,17 @@
         <w:t>of</w:t>
       </w:r>
       <w:r>
-        <w:t xml:space="preserve"> 300 trees with a maximum depth of 20, a learning rate of 0.1, a subsampling ratio of 0.8. </w:t>
-      </w:r>
-    </w:p>
-    <w:p>
-      <w:pPr>
-        <w:jc w:val="both"/>
-      </w:pPr>
+        <w:t xml:space="preserve"> 300 trees with a maximum depth of 20, a learning rate of 0.1, </w:t>
+      </w:r>
+      <w:r>
+        <w:rPr>
+          <w:lang w:val="en-GB"/>
+        </w:rPr>
+        <w:t xml:space="preserve">and </w:t>
+      </w:r>
+      <w:r>
+        <w:t xml:space="preserve">a subsampling ratio of 0.8. </w:t>
+      </w:r>
     </w:p>
     <w:p>
       <w:pPr>
@@ -6163,16 +6428,37 @@
     </w:p>
     <w:p>
       <w:pPr>
-        <w:jc w:val="both"/>
-      </w:pPr>
-    </w:p>
-    <w:p>
-      <w:pPr>
         <w:pStyle w:val="BodyText"/>
         <w:ind w:firstLine="0"/>
       </w:pPr>
       <w:r>
-        <w:t>In comparison to SVM, the XGBoost model demonstrated a higher balanced accuracy, suggesting its potential as a robust classifier for gesture recognition. Further exploration could involve feature engineering, or additional parameter tuning to potentially enhance classification performance even further.</w:t>
+        <w:t xml:space="preserve">In comparison to SVM, the </w:t>
+      </w:r>
+      <w:proofErr w:type="spellStart"/>
+      <w:r>
+        <w:t>XGBoost</w:t>
+      </w:r>
+      <w:proofErr w:type="spellEnd"/>
+      <w:r>
+        <w:t xml:space="preserve"> model demonstrated</w:t>
+      </w:r>
+      <w:r>
+        <w:rPr>
+          <w:lang w:val="en-GB"/>
+        </w:rPr>
+        <w:t xml:space="preserve"> only</w:t>
+      </w:r>
+      <w:r>
+        <w:t xml:space="preserve"> a </w:t>
+      </w:r>
+      <w:r>
+        <w:rPr>
+          <w:lang w:val="en-GB"/>
+        </w:rPr>
+        <w:t xml:space="preserve">slightly lower </w:t>
+      </w:r>
+      <w:r>
+        <w:t>balanced accuracy, suggesting its potential as a robust classifier for gesture recognition. Further exploration could involve feature engineering, or additional parameter tuning to potentially enhance classification performance even further.</w:t>
       </w:r>
     </w:p>
     <w:p>
@@ -6352,14 +6638,23 @@
         <w:ind w:firstLine="0"/>
       </w:pPr>
       <w:r>
-        <w:t xml:space="preserve">To gain more accuracy with our models we think that we would need to improve our gesture segmentation process </w:t>
+        <w:t xml:space="preserve">To gain more accuracy with our models we think that we would need to improve our gesture segmentation process to ensure that the entire gesture is segmented correctly, even </w:t>
       </w:r>
       <w:r>
         <w:lastRenderedPageBreak/>
-        <w:t>somehow to ensure that the entire gesture is segmented correctly, even when there is distortion in the accelerometer data or excessive noise.</w:t>
-      </w:r>
-      <w:r>
-        <w:t xml:space="preserve"> Alternatively using temporal models such as LSTM </w:t>
+        <w:t>when there is distortion in the accelerometer data or excessive noise.</w:t>
+      </w:r>
+      <w:r>
+        <w:t xml:space="preserve"> Alternatively</w:t>
+      </w:r>
+      <w:r>
+        <w:rPr>
+          <w:lang w:val="en-GB"/>
+        </w:rPr>
+        <w:t>, by</w:t>
+      </w:r>
+      <w:r>
+        <w:t xml:space="preserve"> using temporal models such as LSTM </w:t>
       </w:r>
       <w:r>
         <w:t xml:space="preserve">with larger data </w:t>
@@ -6412,7 +6707,6 @@
           <w:id w:val="-877694851"/>
           <w:citation/>
         </w:sdtPr>
-        <w:sdtEndPr/>
         <w:sdtContent>
           <w:r>
             <w:fldChar w:fldCharType="begin"/>
@@ -6435,7 +6729,16 @@
         </w:sdtContent>
       </w:sdt>
       <w:r>
-        <w:t xml:space="preserve"> compared two other methods for feature </w:t>
+        <w:t xml:space="preserve"> </w:t>
+      </w:r>
+      <w:r>
+        <w:rPr>
+          <w:lang w:val="en-GB"/>
+        </w:rPr>
+        <w:t>used</w:t>
+      </w:r>
+      <w:r>
+        <w:t xml:space="preserve"> two other methods for feature </w:t>
       </w:r>
       <w:r>
         <w:t xml:space="preserve">extraction: </w:t>
@@ -6504,14 +6807,14 @@
         <w:jc w:val="both"/>
       </w:pPr>
       <w:r>
-        <w:t>Higher accuracies could also be achieved by aligning the gesture signals using dynamic time warping of the signals which would improve the feature extraction and the overall representation of the gestures.</w:t>
-      </w:r>
-    </w:p>
-    <w:p>
-      <w:pPr>
-        <w:ind w:left="360"/>
-        <w:jc w:val="both"/>
-      </w:pPr>
+        <w:t>Higher accuracies could also be achieved by aligning the gesture signals using dynamic time warping of the signals</w:t>
+      </w:r>
+      <w:r>
+        <w:t>,</w:t>
+      </w:r>
+      <w:r>
+        <w:t xml:space="preserve"> which would improve the feature extraction and the overall representation of the gestures.</w:t>
+      </w:r>
     </w:p>
     <w:p>
       <w:pPr>
@@ -6569,7 +6872,19 @@
         <w:rPr>
           <w:lang w:val="en-GB"/>
         </w:rPr>
-        <w:t xml:space="preserve">When working with a limited dataset machine learning models such as RF, SVM and KNN will provide approximately 90% accuracy when classifying gestures into four distinct classes. </w:t>
+        <w:t>When working with a limited dataset</w:t>
+      </w:r>
+      <w:r>
+        <w:rPr>
+          <w:lang w:val="en-GB"/>
+        </w:rPr>
+        <w:t>,</w:t>
+      </w:r>
+      <w:r>
+        <w:rPr>
+          <w:lang w:val="en-GB"/>
+        </w:rPr>
+        <w:t xml:space="preserve"> machine learning models such as RF, SVM and KNN will provide approximately 90% accuracy when classifying gestures into four distinct classes. </w:t>
       </w:r>
     </w:p>
     <w:p>
@@ -6599,7 +6914,6 @@
           <w:docPartUnique/>
         </w:docPartObj>
       </w:sdtPr>
-      <w:sdtEndPr/>
       <w:sdtContent>
         <w:sdt>
           <w:sdtPr>
@@ -6613,7 +6927,6 @@
               <w:docPartUnique/>
             </w:docPartObj>
           </w:sdtPr>
-          <w:sdtEndPr/>
           <w:sdtContent>
             <w:p>
               <w:pPr>
@@ -6634,7 +6947,6 @@
                 <w:id w:val="-1664926817"/>
                 <w:bibliography/>
               </w:sdtPr>
-              <w:sdtEndPr/>
               <w:sdtContent>
                 <w:p>
                   <w:pPr>
@@ -7506,16 +7818,13 @@
                 <w:p>
                   <w:pPr>
                     <w:jc w:val="both"/>
-                    <w:divId w:val="709263307"/>
-                    <w:rPr>
-                      <w:rFonts w:eastAsia="Times New Roman"/>
-                      <w:noProof/>
-                    </w:rPr>
-                  </w:pPr>
-                </w:p>
-                <w:p>
-                  <w:pPr>
-                    <w:jc w:val="both"/>
+                    <w:sectPr>
+                      <w:type w:val="continuous"/>
+                      <w:pgSz w:w="11906" w:h="16838" w:code="9"/>
+                      <w:pgMar w:top="1080" w:right="907" w:bottom="1440" w:left="907" w:header="720" w:footer="720" w:gutter="0"/>
+                      <w:cols w:num="2" w:space="360"/>
+                      <w:docGrid w:linePitch="360"/>
+                    </w:sectPr>
                   </w:pPr>
                   <w:r>
                     <w:rPr>
@@ -7531,18 +7840,6 @@
         </w:sdt>
       </w:sdtContent>
     </w:sdt>
-    <w:p>
-      <w:pPr>
-        <w:jc w:val="both"/>
-        <w:sectPr>
-          <w:type w:val="continuous"/>
-          <w:pgSz w:w="11906" w:h="16838" w:code="9"/>
-          <w:pgMar w:top="1080" w:right="907" w:bottom="1440" w:left="907" w:header="720" w:footer="720" w:gutter="0"/>
-          <w:cols w:num="2" w:space="360"/>
-          <w:docGrid w:linePitch="360"/>
-        </w:sectPr>
-      </w:pPr>
-    </w:p>
     <w:p>
       <w:pPr>
         <w:jc w:val="both"/>
@@ -7637,8 +7934,16 @@
         <w:footnoteRef/>
       </w:r>
       <w:r>
-        <w:t xml:space="preserve"> https://phyphox.org/</w:t>
-      </w:r>
+        <w:t xml:space="preserve"> </w:t>
+      </w:r>
+      <w:r>
+        <w:t>https://phyphox.org/</w:t>
+      </w:r>
+    </w:p>
+    <w:p>
+      <w:pPr>
+        <w:pStyle w:val="FootnoteText"/>
+      </w:pPr>
     </w:p>
   </w:footnote>
 </w:footnotes>
@@ -10219,6 +10524,52 @@
       <w:spacing w:val="5"/>
     </w:rPr>
   </w:style>
+  <w:style w:type="character" w:styleId="CommentReference">
+    <w:name w:val="annotation reference"/>
+    <w:basedOn w:val="DefaultParagraphFont"/>
+    <w:rsid w:val="00C24158"/>
+    <w:rPr>
+      <w:sz w:val="16"/>
+      <w:szCs w:val="16"/>
+    </w:rPr>
+  </w:style>
+  <w:style w:type="paragraph" w:styleId="CommentText">
+    <w:name w:val="annotation text"/>
+    <w:basedOn w:val="Normal"/>
+    <w:link w:val="CommentTextChar"/>
+    <w:rsid w:val="00C24158"/>
+  </w:style>
+  <w:style w:type="character" w:customStyle="1" w:styleId="CommentTextChar">
+    <w:name w:val="Comment Text Char"/>
+    <w:basedOn w:val="DefaultParagraphFont"/>
+    <w:link w:val="CommentText"/>
+    <w:rsid w:val="00C24158"/>
+    <w:rPr>
+      <w:lang w:val="en-GB"/>
+    </w:rPr>
+  </w:style>
+  <w:style w:type="paragraph" w:styleId="CommentSubject">
+    <w:name w:val="annotation subject"/>
+    <w:basedOn w:val="CommentText"/>
+    <w:next w:val="CommentText"/>
+    <w:link w:val="CommentSubjectChar"/>
+    <w:rsid w:val="00C24158"/>
+    <w:rPr>
+      <w:b/>
+      <w:bCs/>
+    </w:rPr>
+  </w:style>
+  <w:style w:type="character" w:customStyle="1" w:styleId="CommentSubjectChar">
+    <w:name w:val="Comment Subject Char"/>
+    <w:basedOn w:val="CommentTextChar"/>
+    <w:link w:val="CommentSubject"/>
+    <w:rsid w:val="00C24158"/>
+    <w:rPr>
+      <w:b/>
+      <w:bCs/>
+      <w:lang w:val="en-GB"/>
+    </w:rPr>
+  </w:style>
 </w:styles>
 </file>
 
@@ -10484,6 +10835,270 @@
 </file>
 
 <file path=customXml/item1.xml><?xml version="1.0" encoding="utf-8"?>
+<ct:contentTypeSchema xmlns:ct="http://schemas.microsoft.com/office/2006/metadata/contentType" xmlns:ma="http://schemas.microsoft.com/office/2006/metadata/properties/metaAttributes" ct:_="" ma:_="" ma:contentTypeName="Document" ma:contentTypeID="0x01010053F7409E67B6C647BAE8112669872BE0" ma:contentTypeVersion="17" ma:contentTypeDescription="Create a new document." ma:contentTypeScope="" ma:versionID="bbfe44501c738ca4b1134b565c46918a">
+  <xsd:schema xmlns:xsd="http://www.w3.org/2001/XMLSchema" xmlns:xs="http://www.w3.org/2001/XMLSchema" xmlns:p="http://schemas.microsoft.com/office/2006/metadata/properties" xmlns:ns3="b1e56908-111e-4ee5-b12e-f8d32d3fec9f" xmlns:ns4="4fe109b5-6fc5-4283-b5da-d94844779ca1" targetNamespace="http://schemas.microsoft.com/office/2006/metadata/properties" ma:root="true" ma:fieldsID="52ae9e3498466aef7cfa2ac9f6961ee4" ns3:_="" ns4:_="">
+    <xsd:import namespace="b1e56908-111e-4ee5-b12e-f8d32d3fec9f"/>
+    <xsd:import namespace="4fe109b5-6fc5-4283-b5da-d94844779ca1"/>
+    <xsd:element name="properties">
+      <xsd:complexType>
+        <xsd:sequence>
+          <xsd:element name="documentManagement">
+            <xsd:complexType>
+              <xsd:all>
+                <xsd:element ref="ns3:MediaServiceMetadata" minOccurs="0"/>
+                <xsd:element ref="ns3:MediaServiceFastMetadata" minOccurs="0"/>
+                <xsd:element ref="ns3:MediaServiceAutoTags" minOccurs="0"/>
+                <xsd:element ref="ns3:MediaServiceOCR" minOccurs="0"/>
+                <xsd:element ref="ns3:MediaServiceGenerationTime" minOccurs="0"/>
+                <xsd:element ref="ns3:MediaServiceEventHashCode" minOccurs="0"/>
+                <xsd:element ref="ns4:SharedWithUsers" minOccurs="0"/>
+                <xsd:element ref="ns4:SharedWithDetails" minOccurs="0"/>
+                <xsd:element ref="ns4:SharingHintHash" minOccurs="0"/>
+                <xsd:element ref="ns3:MediaServiceDateTaken" minOccurs="0"/>
+                <xsd:element ref="ns3:MediaLengthInSeconds" minOccurs="0"/>
+                <xsd:element ref="ns3:MediaServiceAutoKeyPoints" minOccurs="0"/>
+                <xsd:element ref="ns3:MediaServiceKeyPoints" minOccurs="0"/>
+                <xsd:element ref="ns3:MediaServiceObjectDetectorVersions" minOccurs="0"/>
+                <xsd:element ref="ns3:_activity" minOccurs="0"/>
+                <xsd:element ref="ns3:MediaServiceSystemTags" minOccurs="0"/>
+                <xsd:element ref="ns3:MediaServiceSearchProperties" minOccurs="0"/>
+              </xsd:all>
+            </xsd:complexType>
+          </xsd:element>
+        </xsd:sequence>
+      </xsd:complexType>
+    </xsd:element>
+  </xsd:schema>
+  <xsd:schema xmlns:xsd="http://www.w3.org/2001/XMLSchema" xmlns:xs="http://www.w3.org/2001/XMLSchema" xmlns:dms="http://schemas.microsoft.com/office/2006/documentManagement/types" xmlns:pc="http://schemas.microsoft.com/office/infopath/2007/PartnerControls" targetNamespace="b1e56908-111e-4ee5-b12e-f8d32d3fec9f" elementFormDefault="qualified">
+    <xsd:import namespace="http://schemas.microsoft.com/office/2006/documentManagement/types"/>
+    <xsd:import namespace="http://schemas.microsoft.com/office/infopath/2007/PartnerControls"/>
+    <xsd:element name="MediaServiceMetadata" ma:index="8" nillable="true" ma:displayName="MediaServiceMetadata" ma:hidden="true" ma:internalName="MediaServiceMetadata" ma:readOnly="true">
+      <xsd:simpleType>
+        <xsd:restriction base="dms:Note"/>
+      </xsd:simpleType>
+    </xsd:element>
+    <xsd:element name="MediaServiceFastMetadata" ma:index="9" nillable="true" ma:displayName="MediaServiceFastMetadata" ma:hidden="true" ma:internalName="MediaServiceFastMetadata" ma:readOnly="true">
+      <xsd:simpleType>
+        <xsd:restriction base="dms:Note"/>
+      </xsd:simpleType>
+    </xsd:element>
+    <xsd:element name="MediaServiceAutoTags" ma:index="10" nillable="true" ma:displayName="Tags" ma:internalName="MediaServiceAutoTags" ma:readOnly="true">
+      <xsd:simpleType>
+        <xsd:restriction base="dms:Text"/>
+      </xsd:simpleType>
+    </xsd:element>
+    <xsd:element name="MediaServiceOCR" ma:index="11" nillable="true" ma:displayName="Extracted Text" ma:internalName="MediaServiceOCR" ma:readOnly="true">
+      <xsd:simpleType>
+        <xsd:restriction base="dms:Note">
+          <xsd:maxLength value="255"/>
+        </xsd:restriction>
+      </xsd:simpleType>
+    </xsd:element>
+    <xsd:element name="MediaServiceGenerationTime" ma:index="12" nillable="true" ma:displayName="MediaServiceGenerationTime" ma:hidden="true" ma:internalName="MediaServiceGenerationTime" ma:readOnly="true">
+      <xsd:simpleType>
+        <xsd:restriction base="dms:Text"/>
+      </xsd:simpleType>
+    </xsd:element>
+    <xsd:element name="MediaServiceEventHashCode" ma:index="13" nillable="true" ma:displayName="MediaServiceEventHashCode" ma:hidden="true" ma:internalName="MediaServiceEventHashCode" ma:readOnly="true">
+      <xsd:simpleType>
+        <xsd:restriction base="dms:Text"/>
+      </xsd:simpleType>
+    </xsd:element>
+    <xsd:element name="MediaServiceDateTaken" ma:index="17" nillable="true" ma:displayName="MediaServiceDateTaken" ma:hidden="true" ma:internalName="MediaServiceDateTaken" ma:readOnly="true">
+      <xsd:simpleType>
+        <xsd:restriction base="dms:Text"/>
+      </xsd:simpleType>
+    </xsd:element>
+    <xsd:element name="MediaLengthInSeconds" ma:index="18" nillable="true" ma:displayName="Length (seconds)" ma:internalName="MediaLengthInSeconds" ma:readOnly="true">
+      <xsd:simpleType>
+        <xsd:restriction base="dms:Unknown"/>
+      </xsd:simpleType>
+    </xsd:element>
+    <xsd:element name="MediaServiceAutoKeyPoints" ma:index="19" nillable="true" ma:displayName="MediaServiceAutoKeyPoints" ma:hidden="true" ma:internalName="MediaServiceAutoKeyPoints" ma:readOnly="true">
+      <xsd:simpleType>
+        <xsd:restriction base="dms:Note"/>
+      </xsd:simpleType>
+    </xsd:element>
+    <xsd:element name="MediaServiceKeyPoints" ma:index="20" nillable="true" ma:displayName="KeyPoints" ma:internalName="MediaServiceKeyPoints" ma:readOnly="true">
+      <xsd:simpleType>
+        <xsd:restriction base="dms:Note">
+          <xsd:maxLength value="255"/>
+        </xsd:restriction>
+      </xsd:simpleType>
+    </xsd:element>
+    <xsd:element name="MediaServiceObjectDetectorVersions" ma:index="21" nillable="true" ma:displayName="MediaServiceObjectDetectorVersions" ma:description="" ma:hidden="true" ma:indexed="true" ma:internalName="MediaServiceObjectDetectorVersions" ma:readOnly="true">
+      <xsd:simpleType>
+        <xsd:restriction base="dms:Text"/>
+      </xsd:simpleType>
+    </xsd:element>
+    <xsd:element name="_activity" ma:index="22" nillable="true" ma:displayName="_activity" ma:hidden="true" ma:internalName="_activity">
+      <xsd:simpleType>
+        <xsd:restriction base="dms:Note"/>
+      </xsd:simpleType>
+    </xsd:element>
+    <xsd:element name="MediaServiceSystemTags" ma:index="23" nillable="true" ma:displayName="MediaServiceSystemTags" ma:hidden="true" ma:internalName="MediaServiceSystemTags" ma:readOnly="true">
+      <xsd:simpleType>
+        <xsd:restriction base="dms:Note"/>
+      </xsd:simpleType>
+    </xsd:element>
+    <xsd:element name="MediaServiceSearchProperties" ma:index="24" nillable="true" ma:displayName="MediaServiceSearchProperties" ma:hidden="true" ma:internalName="MediaServiceSearchProperties" ma:readOnly="true">
+      <xsd:simpleType>
+        <xsd:restriction base="dms:Note"/>
+      </xsd:simpleType>
+    </xsd:element>
+  </xsd:schema>
+  <xsd:schema xmlns:xsd="http://www.w3.org/2001/XMLSchema" xmlns:xs="http://www.w3.org/2001/XMLSchema" xmlns:dms="http://schemas.microsoft.com/office/2006/documentManagement/types" xmlns:pc="http://schemas.microsoft.com/office/infopath/2007/PartnerControls" targetNamespace="4fe109b5-6fc5-4283-b5da-d94844779ca1" elementFormDefault="qualified">
+    <xsd:import namespace="http://schemas.microsoft.com/office/2006/documentManagement/types"/>
+    <xsd:import namespace="http://schemas.microsoft.com/office/infopath/2007/PartnerControls"/>
+    <xsd:element name="SharedWithUsers" ma:index="14" nillable="true" ma:displayName="Shared With" ma:internalName="SharedWithUsers" ma:readOnly="true">
+      <xsd:complexType>
+        <xsd:complexContent>
+          <xsd:extension base="dms:UserMulti">
+            <xsd:sequence>
+              <xsd:element name="UserInfo" minOccurs="0" maxOccurs="unbounded">
+                <xsd:complexType>
+                  <xsd:sequence>
+                    <xsd:element name="DisplayName" type="xsd:string" minOccurs="0"/>
+                    <xsd:element name="AccountId" type="dms:UserId" minOccurs="0" nillable="true"/>
+                    <xsd:element name="AccountType" type="xsd:string" minOccurs="0"/>
+                  </xsd:sequence>
+                </xsd:complexType>
+              </xsd:element>
+            </xsd:sequence>
+          </xsd:extension>
+        </xsd:complexContent>
+      </xsd:complexType>
+    </xsd:element>
+    <xsd:element name="SharedWithDetails" ma:index="15" nillable="true" ma:displayName="Shared With Details" ma:internalName="SharedWithDetails" ma:readOnly="true">
+      <xsd:simpleType>
+        <xsd:restriction base="dms:Note">
+          <xsd:maxLength value="255"/>
+        </xsd:restriction>
+      </xsd:simpleType>
+    </xsd:element>
+    <xsd:element name="SharingHintHash" ma:index="16" nillable="true" ma:displayName="Sharing Hint Hash" ma:hidden="true" ma:internalName="SharingHintHash" ma:readOnly="true">
+      <xsd:simpleType>
+        <xsd:restriction base="dms:Text"/>
+      </xsd:simpleType>
+    </xsd:element>
+  </xsd:schema>
+  <xsd:schema xmlns="http://schemas.openxmlformats.org/package/2006/metadata/core-properties" xmlns:xsd="http://www.w3.org/2001/XMLSchema" xmlns:xsi="http://www.w3.org/2001/XMLSchema-instance" xmlns:dc="http://purl.org/dc/elements/1.1/" xmlns:dcterms="http://purl.org/dc/terms/" xmlns:odoc="http://schemas.microsoft.com/internal/obd" targetNamespace="http://schemas.openxmlformats.org/package/2006/metadata/core-properties" elementFormDefault="qualified" attributeFormDefault="unqualified" blockDefault="#all">
+    <xsd:import namespace="http://purl.org/dc/elements/1.1/" schemaLocation="http://dublincore.org/schemas/xmls/qdc/2003/04/02/dc.xsd"/>
+    <xsd:import namespace="http://purl.org/dc/terms/" schemaLocation="http://dublincore.org/schemas/xmls/qdc/2003/04/02/dcterms.xsd"/>
+    <xsd:element name="coreProperties" type="CT_coreProperties"/>
+    <xsd:complexType name="CT_coreProperties">
+      <xsd:all>
+        <xsd:element ref="dc:creator" minOccurs="0" maxOccurs="1"/>
+        <xsd:element ref="dcterms:created" minOccurs="0" maxOccurs="1"/>
+        <xsd:element ref="dc:identifier" minOccurs="0" maxOccurs="1"/>
+        <xsd:element name="contentType" minOccurs="0" maxOccurs="1" type="xsd:string" ma:index="0" ma:displayName="Content Type"/>
+        <xsd:element ref="dc:title" minOccurs="0" maxOccurs="1" ma:index="4" ma:displayName="Title"/>
+        <xsd:element ref="dc:subject" minOccurs="0" maxOccurs="1"/>
+        <xsd:element ref="dc:description" minOccurs="0" maxOccurs="1"/>
+        <xsd:element name="keywords" minOccurs="0" maxOccurs="1" type="xsd:string"/>
+        <xsd:element ref="dc:language" minOccurs="0" maxOccurs="1"/>
+        <xsd:element name="category" minOccurs="0" maxOccurs="1" type="xsd:string"/>
+        <xsd:element name="version" minOccurs="0" maxOccurs="1" type="xsd:string"/>
+        <xsd:element name="revision" minOccurs="0" maxOccurs="1" type="xsd:string">
+          <xsd:annotation>
+            <xsd:documentation>
+                        This value indicates the number of saves or revisions. The application is responsible for updating this value after each revision.
+                    </xsd:documentation>
+          </xsd:annotation>
+        </xsd:element>
+        <xsd:element name="lastModifiedBy" minOccurs="0" maxOccurs="1" type="xsd:string"/>
+        <xsd:element ref="dcterms:modified" minOccurs="0" maxOccurs="1"/>
+        <xsd:element name="contentStatus" minOccurs="0" maxOccurs="1" type="xsd:string"/>
+      </xsd:all>
+    </xsd:complexType>
+  </xsd:schema>
+  <xs:schema xmlns:pc="http://schemas.microsoft.com/office/infopath/2007/PartnerControls" xmlns:xs="http://www.w3.org/2001/XMLSchema" targetNamespace="http://schemas.microsoft.com/office/infopath/2007/PartnerControls" elementFormDefault="qualified" attributeFormDefault="unqualified">
+    <xs:element name="Person">
+      <xs:complexType>
+        <xs:sequence>
+          <xs:element ref="pc:DisplayName" minOccurs="0"/>
+          <xs:element ref="pc:AccountId" minOccurs="0"/>
+          <xs:element ref="pc:AccountType" minOccurs="0"/>
+        </xs:sequence>
+      </xs:complexType>
+    </xs:element>
+    <xs:element name="DisplayName" type="xs:string"/>
+    <xs:element name="AccountId" type="xs:string"/>
+    <xs:element name="AccountType" type="xs:string"/>
+    <xs:element name="BDCAssociatedEntity">
+      <xs:complexType>
+        <xs:sequence>
+          <xs:element ref="pc:BDCEntity" minOccurs="0" maxOccurs="unbounded"/>
+        </xs:sequence>
+        <xs:attribute ref="pc:EntityNamespace"/>
+        <xs:attribute ref="pc:EntityName"/>
+        <xs:attribute ref="pc:SystemInstanceName"/>
+        <xs:attribute ref="pc:AssociationName"/>
+      </xs:complexType>
+    </xs:element>
+    <xs:attribute name="EntityNamespace" type="xs:string"/>
+    <xs:attribute name="EntityName" type="xs:string"/>
+    <xs:attribute name="SystemInstanceName" type="xs:string"/>
+    <xs:attribute name="AssociationName" type="xs:string"/>
+    <xs:element name="BDCEntity">
+      <xs:complexType>
+        <xs:sequence>
+          <xs:element ref="pc:EntityDisplayName" minOccurs="0"/>
+          <xs:element ref="pc:EntityInstanceReference" minOccurs="0"/>
+          <xs:element ref="pc:EntityId1" minOccurs="0"/>
+          <xs:element ref="pc:EntityId2" minOccurs="0"/>
+          <xs:element ref="pc:EntityId3" minOccurs="0"/>
+          <xs:element ref="pc:EntityId4" minOccurs="0"/>
+          <xs:element ref="pc:EntityId5" minOccurs="0"/>
+        </xs:sequence>
+      </xs:complexType>
+    </xs:element>
+    <xs:element name="EntityDisplayName" type="xs:string"/>
+    <xs:element name="EntityInstanceReference" type="xs:string"/>
+    <xs:element name="EntityId1" type="xs:string"/>
+    <xs:element name="EntityId2" type="xs:string"/>
+    <xs:element name="EntityId3" type="xs:string"/>
+    <xs:element name="EntityId4" type="xs:string"/>
+    <xs:element name="EntityId5" type="xs:string"/>
+    <xs:element name="Terms">
+      <xs:complexType>
+        <xs:sequence>
+          <xs:element ref="pc:TermInfo" minOccurs="0" maxOccurs="unbounded"/>
+        </xs:sequence>
+      </xs:complexType>
+    </xs:element>
+    <xs:element name="TermInfo">
+      <xs:complexType>
+        <xs:sequence>
+          <xs:element ref="pc:TermName" minOccurs="0"/>
+          <xs:element ref="pc:TermId" minOccurs="0"/>
+        </xs:sequence>
+      </xs:complexType>
+    </xs:element>
+    <xs:element name="TermName" type="xs:string"/>
+    <xs:element name="TermId" type="xs:string"/>
+  </xs:schema>
+</ct:contentTypeSchema>
+</file>
+
+<file path=customXml/item2.xml><?xml version="1.0" encoding="utf-8"?>
+<?mso-contentType ?>
+<FormTemplates xmlns="http://schemas.microsoft.com/sharepoint/v3/contenttype/forms">
+  <Display>DocumentLibraryForm</Display>
+  <Edit>DocumentLibraryForm</Edit>
+  <New>DocumentLibraryForm</New>
+</FormTemplates>
+</file>
+
+<file path=customXml/item3.xml><?xml version="1.0" encoding="utf-8"?>
+<p:properties xmlns:p="http://schemas.microsoft.com/office/2006/metadata/properties" xmlns:xsi="http://www.w3.org/2001/XMLSchema-instance" xmlns:pc="http://schemas.microsoft.com/office/infopath/2007/PartnerControls">
+  <documentManagement>
+    <_activity xmlns="b1e56908-111e-4ee5-b12e-f8d32d3fec9f" xsi:nil="true"/>
+  </documentManagement>
+</p:properties>
+</file>
+
+<file path=customXml/item4.xml><?xml version="1.0" encoding="utf-8"?>
 <b:Sources xmlns:b="http://schemas.openxmlformats.org/officeDocument/2006/bibliography" xmlns="http://schemas.openxmlformats.org/officeDocument/2006/bibliography" SelectedStyle="\IEEE2006OfficeOnline.xsl" StyleName="IEEE" Version="2006">
   <b:Source>
     <b:Tag>PuZ22</b:Tag>
@@ -11030,279 +11645,7 @@
 </b:Sources>
 </file>
 
-<file path=customXml/item2.xml><?xml version="1.0" encoding="utf-8"?>
-<ct:contentTypeSchema xmlns:ct="http://schemas.microsoft.com/office/2006/metadata/contentType" xmlns:ma="http://schemas.microsoft.com/office/2006/metadata/properties/metaAttributes" ct:_="" ma:_="" ma:contentTypeName="Document" ma:contentTypeID="0x01010053F7409E67B6C647BAE8112669872BE0" ma:contentTypeVersion="17" ma:contentTypeDescription="Create a new document." ma:contentTypeScope="" ma:versionID="bbfe44501c738ca4b1134b565c46918a">
-  <xsd:schema xmlns:xsd="http://www.w3.org/2001/XMLSchema" xmlns:xs="http://www.w3.org/2001/XMLSchema" xmlns:p="http://schemas.microsoft.com/office/2006/metadata/properties" xmlns:ns3="b1e56908-111e-4ee5-b12e-f8d32d3fec9f" xmlns:ns4="4fe109b5-6fc5-4283-b5da-d94844779ca1" targetNamespace="http://schemas.microsoft.com/office/2006/metadata/properties" ma:root="true" ma:fieldsID="52ae9e3498466aef7cfa2ac9f6961ee4" ns3:_="" ns4:_="">
-    <xsd:import namespace="b1e56908-111e-4ee5-b12e-f8d32d3fec9f"/>
-    <xsd:import namespace="4fe109b5-6fc5-4283-b5da-d94844779ca1"/>
-    <xsd:element name="properties">
-      <xsd:complexType>
-        <xsd:sequence>
-          <xsd:element name="documentManagement">
-            <xsd:complexType>
-              <xsd:all>
-                <xsd:element ref="ns3:MediaServiceMetadata" minOccurs="0"/>
-                <xsd:element ref="ns3:MediaServiceFastMetadata" minOccurs="0"/>
-                <xsd:element ref="ns3:MediaServiceAutoTags" minOccurs="0"/>
-                <xsd:element ref="ns3:MediaServiceOCR" minOccurs="0"/>
-                <xsd:element ref="ns3:MediaServiceGenerationTime" minOccurs="0"/>
-                <xsd:element ref="ns3:MediaServiceEventHashCode" minOccurs="0"/>
-                <xsd:element ref="ns4:SharedWithUsers" minOccurs="0"/>
-                <xsd:element ref="ns4:SharedWithDetails" minOccurs="0"/>
-                <xsd:element ref="ns4:SharingHintHash" minOccurs="0"/>
-                <xsd:element ref="ns3:MediaServiceDateTaken" minOccurs="0"/>
-                <xsd:element ref="ns3:MediaLengthInSeconds" minOccurs="0"/>
-                <xsd:element ref="ns3:MediaServiceAutoKeyPoints" minOccurs="0"/>
-                <xsd:element ref="ns3:MediaServiceKeyPoints" minOccurs="0"/>
-                <xsd:element ref="ns3:MediaServiceObjectDetectorVersions" minOccurs="0"/>
-                <xsd:element ref="ns3:_activity" minOccurs="0"/>
-                <xsd:element ref="ns3:MediaServiceSystemTags" minOccurs="0"/>
-                <xsd:element ref="ns3:MediaServiceSearchProperties" minOccurs="0"/>
-              </xsd:all>
-            </xsd:complexType>
-          </xsd:element>
-        </xsd:sequence>
-      </xsd:complexType>
-    </xsd:element>
-  </xsd:schema>
-  <xsd:schema xmlns:xsd="http://www.w3.org/2001/XMLSchema" xmlns:xs="http://www.w3.org/2001/XMLSchema" xmlns:dms="http://schemas.microsoft.com/office/2006/documentManagement/types" xmlns:pc="http://schemas.microsoft.com/office/infopath/2007/PartnerControls" targetNamespace="b1e56908-111e-4ee5-b12e-f8d32d3fec9f" elementFormDefault="qualified">
-    <xsd:import namespace="http://schemas.microsoft.com/office/2006/documentManagement/types"/>
-    <xsd:import namespace="http://schemas.microsoft.com/office/infopath/2007/PartnerControls"/>
-    <xsd:element name="MediaServiceMetadata" ma:index="8" nillable="true" ma:displayName="MediaServiceMetadata" ma:hidden="true" ma:internalName="MediaServiceMetadata" ma:readOnly="true">
-      <xsd:simpleType>
-        <xsd:restriction base="dms:Note"/>
-      </xsd:simpleType>
-    </xsd:element>
-    <xsd:element name="MediaServiceFastMetadata" ma:index="9" nillable="true" ma:displayName="MediaServiceFastMetadata" ma:hidden="true" ma:internalName="MediaServiceFastMetadata" ma:readOnly="true">
-      <xsd:simpleType>
-        <xsd:restriction base="dms:Note"/>
-      </xsd:simpleType>
-    </xsd:element>
-    <xsd:element name="MediaServiceAutoTags" ma:index="10" nillable="true" ma:displayName="Tags" ma:internalName="MediaServiceAutoTags" ma:readOnly="true">
-      <xsd:simpleType>
-        <xsd:restriction base="dms:Text"/>
-      </xsd:simpleType>
-    </xsd:element>
-    <xsd:element name="MediaServiceOCR" ma:index="11" nillable="true" ma:displayName="Extracted Text" ma:internalName="MediaServiceOCR" ma:readOnly="true">
-      <xsd:simpleType>
-        <xsd:restriction base="dms:Note">
-          <xsd:maxLength value="255"/>
-        </xsd:restriction>
-      </xsd:simpleType>
-    </xsd:element>
-    <xsd:element name="MediaServiceGenerationTime" ma:index="12" nillable="true" ma:displayName="MediaServiceGenerationTime" ma:hidden="true" ma:internalName="MediaServiceGenerationTime" ma:readOnly="true">
-      <xsd:simpleType>
-        <xsd:restriction base="dms:Text"/>
-      </xsd:simpleType>
-    </xsd:element>
-    <xsd:element name="MediaServiceEventHashCode" ma:index="13" nillable="true" ma:displayName="MediaServiceEventHashCode" ma:hidden="true" ma:internalName="MediaServiceEventHashCode" ma:readOnly="true">
-      <xsd:simpleType>
-        <xsd:restriction base="dms:Text"/>
-      </xsd:simpleType>
-    </xsd:element>
-    <xsd:element name="MediaServiceDateTaken" ma:index="17" nillable="true" ma:displayName="MediaServiceDateTaken" ma:hidden="true" ma:internalName="MediaServiceDateTaken" ma:readOnly="true">
-      <xsd:simpleType>
-        <xsd:restriction base="dms:Text"/>
-      </xsd:simpleType>
-    </xsd:element>
-    <xsd:element name="MediaLengthInSeconds" ma:index="18" nillable="true" ma:displayName="Length (seconds)" ma:internalName="MediaLengthInSeconds" ma:readOnly="true">
-      <xsd:simpleType>
-        <xsd:restriction base="dms:Unknown"/>
-      </xsd:simpleType>
-    </xsd:element>
-    <xsd:element name="MediaServiceAutoKeyPoints" ma:index="19" nillable="true" ma:displayName="MediaServiceAutoKeyPoints" ma:hidden="true" ma:internalName="MediaServiceAutoKeyPoints" ma:readOnly="true">
-      <xsd:simpleType>
-        <xsd:restriction base="dms:Note"/>
-      </xsd:simpleType>
-    </xsd:element>
-    <xsd:element name="MediaServiceKeyPoints" ma:index="20" nillable="true" ma:displayName="KeyPoints" ma:internalName="MediaServiceKeyPoints" ma:readOnly="true">
-      <xsd:simpleType>
-        <xsd:restriction base="dms:Note">
-          <xsd:maxLength value="255"/>
-        </xsd:restriction>
-      </xsd:simpleType>
-    </xsd:element>
-    <xsd:element name="MediaServiceObjectDetectorVersions" ma:index="21" nillable="true" ma:displayName="MediaServiceObjectDetectorVersions" ma:description="" ma:hidden="true" ma:indexed="true" ma:internalName="MediaServiceObjectDetectorVersions" ma:readOnly="true">
-      <xsd:simpleType>
-        <xsd:restriction base="dms:Text"/>
-      </xsd:simpleType>
-    </xsd:element>
-    <xsd:element name="_activity" ma:index="22" nillable="true" ma:displayName="_activity" ma:hidden="true" ma:internalName="_activity">
-      <xsd:simpleType>
-        <xsd:restriction base="dms:Note"/>
-      </xsd:simpleType>
-    </xsd:element>
-    <xsd:element name="MediaServiceSystemTags" ma:index="23" nillable="true" ma:displayName="MediaServiceSystemTags" ma:hidden="true" ma:internalName="MediaServiceSystemTags" ma:readOnly="true">
-      <xsd:simpleType>
-        <xsd:restriction base="dms:Note"/>
-      </xsd:simpleType>
-    </xsd:element>
-    <xsd:element name="MediaServiceSearchProperties" ma:index="24" nillable="true" ma:displayName="MediaServiceSearchProperties" ma:hidden="true" ma:internalName="MediaServiceSearchProperties" ma:readOnly="true">
-      <xsd:simpleType>
-        <xsd:restriction base="dms:Note"/>
-      </xsd:simpleType>
-    </xsd:element>
-  </xsd:schema>
-  <xsd:schema xmlns:xsd="http://www.w3.org/2001/XMLSchema" xmlns:xs="http://www.w3.org/2001/XMLSchema" xmlns:dms="http://schemas.microsoft.com/office/2006/documentManagement/types" xmlns:pc="http://schemas.microsoft.com/office/infopath/2007/PartnerControls" targetNamespace="4fe109b5-6fc5-4283-b5da-d94844779ca1" elementFormDefault="qualified">
-    <xsd:import namespace="http://schemas.microsoft.com/office/2006/documentManagement/types"/>
-    <xsd:import namespace="http://schemas.microsoft.com/office/infopath/2007/PartnerControls"/>
-    <xsd:element name="SharedWithUsers" ma:index="14" nillable="true" ma:displayName="Shared With" ma:internalName="SharedWithUsers" ma:readOnly="true">
-      <xsd:complexType>
-        <xsd:complexContent>
-          <xsd:extension base="dms:UserMulti">
-            <xsd:sequence>
-              <xsd:element name="UserInfo" minOccurs="0" maxOccurs="unbounded">
-                <xsd:complexType>
-                  <xsd:sequence>
-                    <xsd:element name="DisplayName" type="xsd:string" minOccurs="0"/>
-                    <xsd:element name="AccountId" type="dms:UserId" minOccurs="0" nillable="true"/>
-                    <xsd:element name="AccountType" type="xsd:string" minOccurs="0"/>
-                  </xsd:sequence>
-                </xsd:complexType>
-              </xsd:element>
-            </xsd:sequence>
-          </xsd:extension>
-        </xsd:complexContent>
-      </xsd:complexType>
-    </xsd:element>
-    <xsd:element name="SharedWithDetails" ma:index="15" nillable="true" ma:displayName="Shared With Details" ma:internalName="SharedWithDetails" ma:readOnly="true">
-      <xsd:simpleType>
-        <xsd:restriction base="dms:Note">
-          <xsd:maxLength value="255"/>
-        </xsd:restriction>
-      </xsd:simpleType>
-    </xsd:element>
-    <xsd:element name="SharingHintHash" ma:index="16" nillable="true" ma:displayName="Sharing Hint Hash" ma:hidden="true" ma:internalName="SharingHintHash" ma:readOnly="true">
-      <xsd:simpleType>
-        <xsd:restriction base="dms:Text"/>
-      </xsd:simpleType>
-    </xsd:element>
-  </xsd:schema>
-  <xsd:schema xmlns="http://schemas.openxmlformats.org/package/2006/metadata/core-properties" xmlns:xsd="http://www.w3.org/2001/XMLSchema" xmlns:xsi="http://www.w3.org/2001/XMLSchema-instance" xmlns:dc="http://purl.org/dc/elements/1.1/" xmlns:dcterms="http://purl.org/dc/terms/" xmlns:odoc="http://schemas.microsoft.com/internal/obd" targetNamespace="http://schemas.openxmlformats.org/package/2006/metadata/core-properties" elementFormDefault="qualified" attributeFormDefault="unqualified" blockDefault="#all">
-    <xsd:import namespace="http://purl.org/dc/elements/1.1/" schemaLocation="http://dublincore.org/schemas/xmls/qdc/2003/04/02/dc.xsd"/>
-    <xsd:import namespace="http://purl.org/dc/terms/" schemaLocation="http://dublincore.org/schemas/xmls/qdc/2003/04/02/dcterms.xsd"/>
-    <xsd:element name="coreProperties" type="CT_coreProperties"/>
-    <xsd:complexType name="CT_coreProperties">
-      <xsd:all>
-        <xsd:element ref="dc:creator" minOccurs="0" maxOccurs="1"/>
-        <xsd:element ref="dcterms:created" minOccurs="0" maxOccurs="1"/>
-        <xsd:element ref="dc:identifier" minOccurs="0" maxOccurs="1"/>
-        <xsd:element name="contentType" minOccurs="0" maxOccurs="1" type="xsd:string" ma:index="0" ma:displayName="Content Type"/>
-        <xsd:element ref="dc:title" minOccurs="0" maxOccurs="1" ma:index="4" ma:displayName="Title"/>
-        <xsd:element ref="dc:subject" minOccurs="0" maxOccurs="1"/>
-        <xsd:element ref="dc:description" minOccurs="0" maxOccurs="1"/>
-        <xsd:element name="keywords" minOccurs="0" maxOccurs="1" type="xsd:string"/>
-        <xsd:element ref="dc:language" minOccurs="0" maxOccurs="1"/>
-        <xsd:element name="category" minOccurs="0" maxOccurs="1" type="xsd:string"/>
-        <xsd:element name="version" minOccurs="0" maxOccurs="1" type="xsd:string"/>
-        <xsd:element name="revision" minOccurs="0" maxOccurs="1" type="xsd:string">
-          <xsd:annotation>
-            <xsd:documentation>
-                        This value indicates the number of saves or revisions. The application is responsible for updating this value after each revision.
-                    </xsd:documentation>
-          </xsd:annotation>
-        </xsd:element>
-        <xsd:element name="lastModifiedBy" minOccurs="0" maxOccurs="1" type="xsd:string"/>
-        <xsd:element ref="dcterms:modified" minOccurs="0" maxOccurs="1"/>
-        <xsd:element name="contentStatus" minOccurs="0" maxOccurs="1" type="xsd:string"/>
-      </xsd:all>
-    </xsd:complexType>
-  </xsd:schema>
-  <xs:schema xmlns:pc="http://schemas.microsoft.com/office/infopath/2007/PartnerControls" xmlns:xs="http://www.w3.org/2001/XMLSchema" targetNamespace="http://schemas.microsoft.com/office/infopath/2007/PartnerControls" elementFormDefault="qualified" attributeFormDefault="unqualified">
-    <xs:element name="Person">
-      <xs:complexType>
-        <xs:sequence>
-          <xs:element ref="pc:DisplayName" minOccurs="0"/>
-          <xs:element ref="pc:AccountId" minOccurs="0"/>
-          <xs:element ref="pc:AccountType" minOccurs="0"/>
-        </xs:sequence>
-      </xs:complexType>
-    </xs:element>
-    <xs:element name="DisplayName" type="xs:string"/>
-    <xs:element name="AccountId" type="xs:string"/>
-    <xs:element name="AccountType" type="xs:string"/>
-    <xs:element name="BDCAssociatedEntity">
-      <xs:complexType>
-        <xs:sequence>
-          <xs:element ref="pc:BDCEntity" minOccurs="0" maxOccurs="unbounded"/>
-        </xs:sequence>
-        <xs:attribute ref="pc:EntityNamespace"/>
-        <xs:attribute ref="pc:EntityName"/>
-        <xs:attribute ref="pc:SystemInstanceName"/>
-        <xs:attribute ref="pc:AssociationName"/>
-      </xs:complexType>
-    </xs:element>
-    <xs:attribute name="EntityNamespace" type="xs:string"/>
-    <xs:attribute name="EntityName" type="xs:string"/>
-    <xs:attribute name="SystemInstanceName" type="xs:string"/>
-    <xs:attribute name="AssociationName" type="xs:string"/>
-    <xs:element name="BDCEntity">
-      <xs:complexType>
-        <xs:sequence>
-          <xs:element ref="pc:EntityDisplayName" minOccurs="0"/>
-          <xs:element ref="pc:EntityInstanceReference" minOccurs="0"/>
-          <xs:element ref="pc:EntityId1" minOccurs="0"/>
-          <xs:element ref="pc:EntityId2" minOccurs="0"/>
-          <xs:element ref="pc:EntityId3" minOccurs="0"/>
-          <xs:element ref="pc:EntityId4" minOccurs="0"/>
-          <xs:element ref="pc:EntityId5" minOccurs="0"/>
-        </xs:sequence>
-      </xs:complexType>
-    </xs:element>
-    <xs:element name="EntityDisplayName" type="xs:string"/>
-    <xs:element name="EntityInstanceReference" type="xs:string"/>
-    <xs:element name="EntityId1" type="xs:string"/>
-    <xs:element name="EntityId2" type="xs:string"/>
-    <xs:element name="EntityId3" type="xs:string"/>
-    <xs:element name="EntityId4" type="xs:string"/>
-    <xs:element name="EntityId5" type="xs:string"/>
-    <xs:element name="Terms">
-      <xs:complexType>
-        <xs:sequence>
-          <xs:element ref="pc:TermInfo" minOccurs="0" maxOccurs="unbounded"/>
-        </xs:sequence>
-      </xs:complexType>
-    </xs:element>
-    <xs:element name="TermInfo">
-      <xs:complexType>
-        <xs:sequence>
-          <xs:element ref="pc:TermName" minOccurs="0"/>
-          <xs:element ref="pc:TermId" minOccurs="0"/>
-        </xs:sequence>
-      </xs:complexType>
-    </xs:element>
-    <xs:element name="TermName" type="xs:string"/>
-    <xs:element name="TermId" type="xs:string"/>
-  </xs:schema>
-</ct:contentTypeSchema>
-</file>
-
-<file path=customXml/item3.xml><?xml version="1.0" encoding="utf-8"?>
-<?mso-contentType ?>
-<FormTemplates xmlns="http://schemas.microsoft.com/sharepoint/v3/contenttype/forms">
-  <Display>DocumentLibraryForm</Display>
-  <Edit>DocumentLibraryForm</Edit>
-  <New>DocumentLibraryForm</New>
-</FormTemplates>
-</file>
-
-<file path=customXml/item4.xml><?xml version="1.0" encoding="utf-8"?>
-<p:properties xmlns:p="http://schemas.microsoft.com/office/2006/metadata/properties" xmlns:xsi="http://www.w3.org/2001/XMLSchema-instance" xmlns:pc="http://schemas.microsoft.com/office/infopath/2007/PartnerControls">
-  <documentManagement>
-    <_activity xmlns="b1e56908-111e-4ee5-b12e-f8d32d3fec9f" xsi:nil="true"/>
-  </documentManagement>
-</p:properties>
-</file>
-
 <file path=customXml/itemProps1.xml><?xml version="1.0" encoding="utf-8"?>
-<ds:datastoreItem xmlns:ds="http://schemas.openxmlformats.org/officeDocument/2006/customXml" ds:itemID="{E06F4AE2-A773-4C5E-AFF9-FCA4F489F73E}">
-  <ds:schemaRefs>
-    <ds:schemaRef ds:uri="http://schemas.openxmlformats.org/officeDocument/2006/bibliography"/>
-  </ds:schemaRefs>
-</ds:datastoreItem>
-</file>
-
-<file path=customXml/itemProps2.xml><?xml version="1.0" encoding="utf-8"?>
 <ds:datastoreItem xmlns:ds="http://schemas.openxmlformats.org/officeDocument/2006/customXml" ds:itemID="{4B39C5B4-27E5-4C12-AE8C-D0B64B57FC3D}">
   <ds:schemaRefs>
     <ds:schemaRef ds:uri="http://schemas.microsoft.com/office/2006/metadata/contentType"/>
@@ -11321,7 +11664,7 @@
 </ds:datastoreItem>
 </file>
 
-<file path=customXml/itemProps3.xml><?xml version="1.0" encoding="utf-8"?>
+<file path=customXml/itemProps2.xml><?xml version="1.0" encoding="utf-8"?>
 <ds:datastoreItem xmlns:ds="http://schemas.openxmlformats.org/officeDocument/2006/customXml" ds:itemID="{B7D0F5B8-5E07-4C18-9A6C-EE64451BCFFE}">
   <ds:schemaRefs>
     <ds:schemaRef ds:uri="http://schemas.microsoft.com/sharepoint/v3/contenttype/forms"/>
@@ -11329,19 +11672,20 @@
 </ds:datastoreItem>
 </file>
 
-<file path=customXml/itemProps4.xml><?xml version="1.0" encoding="utf-8"?>
+<file path=customXml/itemProps3.xml><?xml version="1.0" encoding="utf-8"?>
 <ds:datastoreItem xmlns:ds="http://schemas.openxmlformats.org/officeDocument/2006/customXml" ds:itemID="{C83B7690-F4CC-4C04-8939-C0C91BE6312E}">
   <ds:schemaRefs>
-    <ds:schemaRef ds:uri="http://purl.org/dc/dcmitype/"/>
-    <ds:schemaRef ds:uri="http://purl.org/dc/elements/1.1/"/>
-    <ds:schemaRef ds:uri="http://schemas.microsoft.com/office/2006/documentManagement/types"/>
+    <ds:schemaRef ds:uri="http://schemas.microsoft.com/office/2006/metadata/properties"/>
     <ds:schemaRef ds:uri="http://schemas.microsoft.com/office/infopath/2007/PartnerControls"/>
-    <ds:schemaRef ds:uri="http://schemas.openxmlformats.org/package/2006/metadata/core-properties"/>
     <ds:schemaRef ds:uri="b1e56908-111e-4ee5-b12e-f8d32d3fec9f"/>
-    <ds:schemaRef ds:uri="http://purl.org/dc/terms/"/>
-    <ds:schemaRef ds:uri="4fe109b5-6fc5-4283-b5da-d94844779ca1"/>
-    <ds:schemaRef ds:uri="http://schemas.microsoft.com/office/2006/metadata/properties"/>
-    <ds:schemaRef ds:uri="http://www.w3.org/XML/1998/namespace"/>
+  </ds:schemaRefs>
+</ds:datastoreItem>
+</file>
+
+<file path=customXml/itemProps4.xml><?xml version="1.0" encoding="utf-8"?>
+<ds:datastoreItem xmlns:ds="http://schemas.openxmlformats.org/officeDocument/2006/customXml" ds:itemID="{E06F4AE2-A773-4C5E-AFF9-FCA4F489F73E}">
+  <ds:schemaRefs>
+    <ds:schemaRef ds:uri="http://schemas.openxmlformats.org/officeDocument/2006/bibliography"/>
   </ds:schemaRefs>
 </ds:datastoreItem>
 </file>
</xml_diff>